<commit_message>
Epic 0 - Maksym Vorobets
</commit_message>
<xml_diff>
--- a/ai_12/maksym_vorobets/Epic1/epic_1_pactice_and_labs_report_max_vorobets.docx
+++ b/ai_12/maksym_vorobets/Epic1/epic_1_pactice_and_labs_report_max_vorobets.docx
@@ -59,8 +59,20 @@
     </w:p>
     <w:p>
       <w:pPr>
-        <w:rPr>
-          <w:rFonts w:ascii="Times New Roman" w:eastAsia="Times New Roman" w:hAnsi="Times New Roman" w:cs="Times New Roman"/>
+        <w:spacing w:after="0" w:line="360" w:lineRule="auto"/>
+        <w:jc w:val="center"/>
+        <w:rPr>
+          <w:rFonts w:ascii="Times New Roman" w:eastAsia="Times New Roman" w:hAnsi="Times New Roman" w:cs="Times New Roman"/>
+          <w:sz w:val="28"/>
+          <w:szCs w:val="28"/>
+        </w:rPr>
+      </w:pPr>
+    </w:p>
+    <w:p>
+      <w:pPr>
+        <w:rPr>
+          <w:rFonts w:ascii="Times New Roman" w:eastAsia="Times New Roman" w:hAnsi="Times New Roman" w:cs="Times New Roman"/>
+          <w:lang w:val="en-US"/>
         </w:rPr>
       </w:pPr>
       <w:r>
@@ -114,199 +126,125 @@
     </w:p>
     <w:p>
       <w:pPr>
-        <w:spacing w:line="240" w:lineRule="auto"/>
+        <w:rPr>
+          <w:rFonts w:ascii="Times New Roman" w:eastAsia="Times New Roman" w:hAnsi="Times New Roman" w:cs="Times New Roman"/>
+        </w:rPr>
+      </w:pPr>
+    </w:p>
+    <w:p>
+      <w:pPr>
+        <w:pStyle w:val="ae"/>
+        <w:spacing w:before="0" w:beforeAutospacing="0" w:after="0" w:afterAutospacing="0"/>
         <w:jc w:val="center"/>
-        <w:rPr>
-          <w:rFonts w:ascii="Times New Roman" w:eastAsia="Times New Roman" w:hAnsi="Times New Roman" w:cs="Times New Roman"/>
+      </w:pPr>
+      <w:r>
+        <w:rPr>
           <w:b/>
-          <w:sz w:val="40"/>
-          <w:szCs w:val="40"/>
-        </w:rPr>
-      </w:pPr>
-      <w:r>
-        <w:rPr>
-          <w:rFonts w:ascii="Times New Roman" w:eastAsia="Times New Roman" w:hAnsi="Times New Roman" w:cs="Times New Roman"/>
+          <w:bCs/>
+          <w:color w:val="000000"/>
+          <w:sz w:val="56"/>
+          <w:szCs w:val="56"/>
+        </w:rPr>
+        <w:t>Звіт</w:t>
+      </w:r>
+      <w:r>
+        <w:rPr>
           <w:b/>
-          <w:sz w:val="40"/>
-          <w:szCs w:val="40"/>
-        </w:rPr>
-        <w:t>Звіт</w:t>
-      </w:r>
-    </w:p>
-    <w:p>
-      <w:pPr>
-        <w:spacing w:line="240" w:lineRule="auto"/>
-        <w:jc w:val="center"/>
-        <w:rPr>
-          <w:rFonts w:ascii="Times New Roman" w:eastAsia="Times New Roman" w:hAnsi="Times New Roman" w:cs="Times New Roman"/>
+          <w:bCs/>
+          <w:color w:val="000000"/>
           <w:sz w:val="28"/>
           <w:szCs w:val="28"/>
         </w:rPr>
-      </w:pPr>
-      <w:r>
-        <w:rPr>
-          <w:rFonts w:ascii="Times New Roman" w:eastAsia="Times New Roman" w:hAnsi="Times New Roman" w:cs="Times New Roman"/>
+        <w:t> </w:t>
+      </w:r>
+    </w:p>
+    <w:p>
+      <w:pPr>
+        <w:pStyle w:val="ae"/>
+        <w:spacing w:before="0" w:beforeAutospacing="0" w:after="0" w:afterAutospacing="0"/>
+        <w:jc w:val="center"/>
+      </w:pPr>
+      <w:r>
+        <w:rPr>
+          <w:b/>
+          <w:bCs/>
+          <w:color w:val="000000"/>
           <w:sz w:val="28"/>
           <w:szCs w:val="28"/>
         </w:rPr>
-        <w:t xml:space="preserve">про виконання </w:t>
-      </w:r>
-    </w:p>
-    <w:p>
-      <w:pPr>
-        <w:tabs>
-          <w:tab w:val="center" w:pos="4819"/>
-          <w:tab w:val="left" w:pos="7468"/>
-        </w:tabs>
-        <w:spacing w:line="240" w:lineRule="auto"/>
-        <w:rPr>
-          <w:rFonts w:ascii="Times New Roman" w:eastAsia="Times New Roman" w:hAnsi="Times New Roman" w:cs="Times New Roman"/>
-          <w:b/>
+        <w:t>про виконання лабораторних та практичних робіт блоку № 1</w:t>
+      </w:r>
+    </w:p>
+    <w:p>
+      <w:pPr>
+        <w:pStyle w:val="ae"/>
+        <w:spacing w:before="0" w:beforeAutospacing="0" w:after="0" w:afterAutospacing="0"/>
+        <w:jc w:val="center"/>
+      </w:pPr>
+      <w:r>
+        <w:rPr>
+          <w:color w:val="000000"/>
           <w:sz w:val="28"/>
           <w:szCs w:val="28"/>
         </w:rPr>
-      </w:pPr>
-      <w:r>
-        <w:rPr>
-          <w:rFonts w:ascii="Times New Roman" w:eastAsia="Times New Roman" w:hAnsi="Times New Roman" w:cs="Times New Roman"/>
+        <w:t>На тему:  «Розробка, програмування та код. Середовища для розробки.»</w:t>
+      </w:r>
+    </w:p>
+    <w:p>
+      <w:pPr>
+        <w:pStyle w:val="ae"/>
+        <w:spacing w:before="0" w:beforeAutospacing="0" w:after="0" w:afterAutospacing="0"/>
+        <w:jc w:val="center"/>
+      </w:pPr>
+      <w:r>
+        <w:rPr>
           <w:b/>
+          <w:bCs/>
+          <w:i/>
+          <w:iCs/>
+          <w:color w:val="000000"/>
           <w:sz w:val="28"/>
           <w:szCs w:val="28"/>
         </w:rPr>
-        <w:tab/>
-        <w:t>Лабораторних та п</w:t>
-      </w:r>
-      <w:r>
-        <w:rPr>
-          <w:rFonts w:ascii="Times New Roman" w:eastAsia="Times New Roman" w:hAnsi="Times New Roman" w:cs="Times New Roman"/>
-          <w:b/>
+        <w:t xml:space="preserve">з дисципліни: </w:t>
+      </w:r>
+      <w:r>
+        <w:rPr>
+          <w:color w:val="000000"/>
           <w:sz w:val="28"/>
           <w:szCs w:val="28"/>
         </w:rPr>
-        <w:t xml:space="preserve">рактичних робіт </w:t>
-      </w:r>
-    </w:p>
-    <w:p>
-      <w:pPr>
-        <w:spacing w:line="240" w:lineRule="auto"/>
+        <w:t>«Мови та парадигми програмування»</w:t>
+      </w:r>
+    </w:p>
+    <w:p>
+      <w:pPr>
+        <w:pStyle w:val="ae"/>
+        <w:spacing w:before="0" w:beforeAutospacing="0" w:after="0" w:afterAutospacing="0"/>
         <w:jc w:val="center"/>
-        <w:rPr>
-          <w:rFonts w:ascii="Times New Roman" w:eastAsia="Times New Roman" w:hAnsi="Times New Roman" w:cs="Times New Roman"/>
+      </w:pPr>
+      <w:r>
+        <w:rPr>
+          <w:color w:val="000000"/>
           <w:sz w:val="28"/>
           <w:szCs w:val="28"/>
         </w:rPr>
-      </w:pPr>
-      <w:r>
-        <w:rPr>
-          <w:rFonts w:ascii="Times New Roman" w:eastAsia="Times New Roman" w:hAnsi="Times New Roman" w:cs="Times New Roman"/>
-          <w:b/>
-          <w:i/>
+        <w:t>до:</w:t>
+      </w:r>
+    </w:p>
+    <w:p>
+      <w:pPr>
+        <w:pStyle w:val="ae"/>
+        <w:spacing w:before="0" w:beforeAutospacing="0" w:after="0" w:afterAutospacing="0"/>
+        <w:jc w:val="center"/>
+      </w:pPr>
+      <w:r>
+        <w:rPr>
+          <w:color w:val="000000"/>
           <w:sz w:val="28"/>
           <w:szCs w:val="28"/>
         </w:rPr>
-        <w:t xml:space="preserve">з дисципліни: </w:t>
-      </w:r>
-      <w:r>
-        <w:rPr>
-          <w:rFonts w:ascii="Times New Roman" w:eastAsia="Times New Roman" w:hAnsi="Times New Roman" w:cs="Times New Roman"/>
-          <w:sz w:val="28"/>
-          <w:szCs w:val="28"/>
-        </w:rPr>
-        <w:t>«Мови та парадигми програмування»</w:t>
-      </w:r>
-    </w:p>
-    <w:p>
-      <w:pPr>
-        <w:spacing w:line="240" w:lineRule="auto"/>
-        <w:jc w:val="center"/>
-        <w:rPr>
-          <w:rFonts w:ascii="Times New Roman" w:eastAsia="Times New Roman" w:hAnsi="Times New Roman" w:cs="Times New Roman"/>
-          <w:b/>
-          <w:sz w:val="28"/>
-          <w:szCs w:val="28"/>
-        </w:rPr>
-      </w:pPr>
-      <w:r>
-        <w:rPr>
-          <w:rFonts w:ascii="Times New Roman" w:eastAsia="Times New Roman" w:hAnsi="Times New Roman" w:cs="Times New Roman"/>
-          <w:b/>
-          <w:i/>
-          <w:sz w:val="28"/>
-          <w:szCs w:val="28"/>
-        </w:rPr>
-        <w:t>з розділу</w:t>
-      </w:r>
-      <w:r>
-        <w:rPr>
-          <w:rFonts w:ascii="Times New Roman" w:eastAsia="Times New Roman" w:hAnsi="Times New Roman" w:cs="Times New Roman"/>
-          <w:sz w:val="28"/>
-          <w:szCs w:val="28"/>
-        </w:rPr>
-        <w:t>:  «</w:t>
-      </w:r>
-      <w:r>
-        <w:rPr>
-          <w:rFonts w:ascii="Times New Roman" w:eastAsia="Times New Roman" w:hAnsi="Times New Roman" w:cs="Times New Roman"/>
-          <w:sz w:val="28"/>
-          <w:szCs w:val="28"/>
-          <w:lang w:val="en-US"/>
-        </w:rPr>
-        <w:t>Epic</w:t>
-      </w:r>
-      <w:r>
-        <w:rPr>
-          <w:rFonts w:ascii="Times New Roman" w:eastAsia="Times New Roman" w:hAnsi="Times New Roman" w:cs="Times New Roman"/>
-          <w:sz w:val="28"/>
-          <w:szCs w:val="28"/>
-          <w:lang w:val="ru-RU"/>
-        </w:rPr>
-        <w:t xml:space="preserve"> 1</w:t>
-      </w:r>
-      <w:r>
-        <w:rPr>
-          <w:rFonts w:ascii="Times New Roman" w:eastAsia="Times New Roman" w:hAnsi="Times New Roman" w:cs="Times New Roman"/>
-          <w:sz w:val="28"/>
-          <w:szCs w:val="28"/>
-          <w:lang w:val="ru-RU"/>
-        </w:rPr>
-        <w:t>:</w:t>
-      </w:r>
-      <w:r>
-        <w:rPr>
-          <w:rFonts w:ascii="Times New Roman" w:eastAsia="Times New Roman" w:hAnsi="Times New Roman" w:cs="Times New Roman"/>
-          <w:b/>
-          <w:color w:val="000000"/>
-        </w:rPr>
-        <w:t xml:space="preserve"> </w:t>
-      </w:r>
-    </w:p>
-    <w:p>
-      <w:pPr>
-        <w:spacing w:line="240" w:lineRule="auto"/>
-        <w:jc w:val="center"/>
-        <w:rPr>
-          <w:rFonts w:ascii="Times New Roman" w:eastAsia="Times New Roman" w:hAnsi="Times New Roman" w:cs="Times New Roman"/>
-          <w:sz w:val="28"/>
-          <w:szCs w:val="28"/>
-          <w:lang w:val="ru-RU"/>
-        </w:rPr>
-      </w:pPr>
-      <w:r>
-        <w:rPr>
-          <w:rFonts w:ascii="Times New Roman" w:eastAsia="Times New Roman" w:hAnsi="Times New Roman" w:cs="Times New Roman"/>
-          <w:sz w:val="28"/>
-          <w:szCs w:val="28"/>
-          <w:lang w:val="ru-RU"/>
-        </w:rPr>
-        <w:t>Вступ до Розробки: Налаштування та Використання Середовища</w:t>
-      </w:r>
-      <w:r>
-        <w:rPr>
-          <w:rFonts w:ascii="Times New Roman" w:eastAsia="Times New Roman" w:hAnsi="Times New Roman" w:cs="Times New Roman"/>
-          <w:sz w:val="28"/>
-          <w:szCs w:val="28"/>
-        </w:rPr>
-        <w:t>»</w:t>
+        <w:t>Практичних Робіт № 1</w:t>
       </w:r>
     </w:p>
     <w:p>
@@ -642,7 +580,29 @@
           <w:szCs w:val="24"/>
           <w:lang w:val="en-US"/>
         </w:rPr>
-        <w:t>Trello. Algotester.</w:t>
+        <w:t xml:space="preserve">Trello. </w:t>
+      </w:r>
+      <w:proofErr w:type="spellStart"/>
+      <w:r>
+        <w:rPr>
+          <w:rFonts w:ascii="Times New Roman" w:eastAsia="Times New Roman" w:hAnsi="Times New Roman" w:cs="Times New Roman"/>
+          <w:color w:val="000000"/>
+          <w:sz w:val="24"/>
+          <w:szCs w:val="24"/>
+          <w:lang w:val="en-US"/>
+        </w:rPr>
+        <w:t>Algotester</w:t>
+      </w:r>
+      <w:proofErr w:type="spellEnd"/>
+      <w:r>
+        <w:rPr>
+          <w:rFonts w:ascii="Times New Roman" w:eastAsia="Times New Roman" w:hAnsi="Times New Roman" w:cs="Times New Roman"/>
+          <w:color w:val="000000"/>
+          <w:sz w:val="24"/>
+          <w:szCs w:val="24"/>
+          <w:lang w:val="en-US"/>
+        </w:rPr>
+        <w:t>.</w:t>
       </w:r>
     </w:p>
     <w:p>
@@ -754,14 +714,34 @@
           <w:sz w:val="24"/>
           <w:szCs w:val="24"/>
         </w:rPr>
-        <w:t xml:space="preserve">подібному терміналі, встановити та сконфігурувати </w:t>
-      </w:r>
+        <w:t xml:space="preserve">подібному терміналі, встановити та </w:t>
+      </w:r>
+      <w:proofErr w:type="spellStart"/>
       <w:r>
         <w:rPr>
           <w:rFonts w:ascii="Times New Roman" w:eastAsia="Times New Roman" w:hAnsi="Times New Roman" w:cs="Times New Roman"/>
           <w:color w:val="000000" w:themeColor="text1"/>
           <w:sz w:val="24"/>
           <w:szCs w:val="24"/>
+        </w:rPr>
+        <w:t>сконфігурувати</w:t>
+      </w:r>
+      <w:proofErr w:type="spellEnd"/>
+      <w:r>
+        <w:rPr>
+          <w:rFonts w:ascii="Times New Roman" w:eastAsia="Times New Roman" w:hAnsi="Times New Roman" w:cs="Times New Roman"/>
+          <w:color w:val="000000" w:themeColor="text1"/>
+          <w:sz w:val="24"/>
+          <w:szCs w:val="24"/>
+        </w:rPr>
+        <w:t xml:space="preserve"> </w:t>
+      </w:r>
+      <w:r>
+        <w:rPr>
+          <w:rFonts w:ascii="Times New Roman" w:eastAsia="Times New Roman" w:hAnsi="Times New Roman" w:cs="Times New Roman"/>
+          <w:color w:val="000000" w:themeColor="text1"/>
+          <w:sz w:val="24"/>
+          <w:szCs w:val="24"/>
           <w:lang w:val="en-US"/>
         </w:rPr>
         <w:t>VS</w:t>
@@ -878,6 +858,7 @@
         </w:rPr>
         <w:t xml:space="preserve"> та </w:t>
       </w:r>
+      <w:proofErr w:type="spellStart"/>
       <w:r>
         <w:rPr>
           <w:rFonts w:ascii="Times New Roman" w:eastAsia="Times New Roman" w:hAnsi="Times New Roman" w:cs="Times New Roman"/>
@@ -898,6 +879,7 @@
         </w:rPr>
         <w:t>er</w:t>
       </w:r>
+      <w:proofErr w:type="spellEnd"/>
       <w:r>
         <w:rPr>
           <w:rFonts w:ascii="Times New Roman" w:eastAsia="Times New Roman" w:hAnsi="Times New Roman" w:cs="Times New Roman"/>
@@ -987,12 +969,70 @@
         </w:rPr>
         <w:t xml:space="preserve">Тема №1: </w:t>
       </w:r>
-      <w:r>
-        <w:rPr>
-          <w:color w:val="000000"/>
-        </w:rPr>
-        <w:t>Package Managers OS та Console Commands  в Linux</w:t>
-      </w:r>
+      <w:proofErr w:type="spellStart"/>
+      <w:r>
+        <w:rPr>
+          <w:color w:val="000000"/>
+        </w:rPr>
+        <w:t>Package</w:t>
+      </w:r>
+      <w:proofErr w:type="spellEnd"/>
+      <w:r>
+        <w:rPr>
+          <w:color w:val="000000"/>
+        </w:rPr>
+        <w:t xml:space="preserve"> </w:t>
+      </w:r>
+      <w:proofErr w:type="spellStart"/>
+      <w:r>
+        <w:rPr>
+          <w:color w:val="000000"/>
+        </w:rPr>
+        <w:t>Managers</w:t>
+      </w:r>
+      <w:proofErr w:type="spellEnd"/>
+      <w:r>
+        <w:rPr>
+          <w:color w:val="000000"/>
+        </w:rPr>
+        <w:t xml:space="preserve"> OS та </w:t>
+      </w:r>
+      <w:proofErr w:type="spellStart"/>
+      <w:r>
+        <w:rPr>
+          <w:color w:val="000000"/>
+        </w:rPr>
+        <w:t>Console</w:t>
+      </w:r>
+      <w:proofErr w:type="spellEnd"/>
+      <w:r>
+        <w:rPr>
+          <w:color w:val="000000"/>
+        </w:rPr>
+        <w:t xml:space="preserve"> </w:t>
+      </w:r>
+      <w:proofErr w:type="spellStart"/>
+      <w:r>
+        <w:rPr>
+          <w:color w:val="000000"/>
+        </w:rPr>
+        <w:t>Commands</w:t>
+      </w:r>
+      <w:proofErr w:type="spellEnd"/>
+      <w:r>
+        <w:rPr>
+          <w:color w:val="000000"/>
+        </w:rPr>
+        <w:t xml:space="preserve">  в </w:t>
+      </w:r>
+      <w:proofErr w:type="spellStart"/>
+      <w:r>
+        <w:rPr>
+          <w:color w:val="000000"/>
+        </w:rPr>
+        <w:t>Linux</w:t>
+      </w:r>
+      <w:proofErr w:type="spellEnd"/>
     </w:p>
     <w:p>
       <w:pPr>
@@ -1028,8 +1068,44 @@
         <w:rPr>
           <w:color w:val="000000"/>
         </w:rPr>
-        <w:t>Конфігурація Visual Studio Code</w:t>
-      </w:r>
+        <w:t xml:space="preserve">Конфігурація </w:t>
+      </w:r>
+      <w:proofErr w:type="spellStart"/>
+      <w:r>
+        <w:rPr>
+          <w:color w:val="000000"/>
+        </w:rPr>
+        <w:t>Visual</w:t>
+      </w:r>
+      <w:proofErr w:type="spellEnd"/>
+      <w:r>
+        <w:rPr>
+          <w:color w:val="000000"/>
+        </w:rPr>
+        <w:t xml:space="preserve"> </w:t>
+      </w:r>
+      <w:proofErr w:type="spellStart"/>
+      <w:r>
+        <w:rPr>
+          <w:color w:val="000000"/>
+        </w:rPr>
+        <w:t>Studio</w:t>
+      </w:r>
+      <w:proofErr w:type="spellEnd"/>
+      <w:r>
+        <w:rPr>
+          <w:color w:val="000000"/>
+        </w:rPr>
+        <w:t xml:space="preserve"> </w:t>
+      </w:r>
+      <w:proofErr w:type="spellStart"/>
+      <w:r>
+        <w:rPr>
+          <w:color w:val="000000"/>
+        </w:rPr>
+        <w:t>Code</w:t>
+      </w:r>
+      <w:proofErr w:type="spellEnd"/>
     </w:p>
     <w:p>
       <w:pPr>
@@ -1061,12 +1137,14 @@
         </w:rPr>
         <w:t xml:space="preserve">Тема №3: </w:t>
       </w:r>
+      <w:proofErr w:type="spellStart"/>
       <w:r>
         <w:rPr>
           <w:color w:val="000000"/>
         </w:rPr>
         <w:t>Git</w:t>
       </w:r>
+      <w:proofErr w:type="spellEnd"/>
       <w:r>
         <w:rPr>
           <w:color w:val="000000"/>
@@ -1078,8 +1156,16 @@
         <w:rPr>
           <w:color w:val="000000"/>
         </w:rPr>
-        <w:t> GitHub</w:t>
-      </w:r>
+        <w:t> </w:t>
+      </w:r>
+      <w:proofErr w:type="spellStart"/>
+      <w:r>
+        <w:rPr>
+          <w:color w:val="000000"/>
+        </w:rPr>
+        <w:t>GitHub</w:t>
+      </w:r>
+      <w:proofErr w:type="spellEnd"/>
       <w:r>
         <w:rPr>
           <w:color w:val="000000"/>
@@ -1128,8 +1214,16 @@
         <w:rPr>
           <w:color w:val="000000"/>
         </w:rPr>
-        <w:t xml:space="preserve"> Trello</w:t>
-      </w:r>
+        <w:t xml:space="preserve"> </w:t>
+      </w:r>
+      <w:proofErr w:type="spellStart"/>
+      <w:r>
+        <w:rPr>
+          <w:color w:val="000000"/>
+        </w:rPr>
+        <w:t>Trello</w:t>
+      </w:r>
+      <w:proofErr w:type="spellEnd"/>
       <w:r>
         <w:rPr>
           <w:rFonts w:ascii="Times New Roman" w:eastAsia="Times New Roman" w:hAnsi="Times New Roman" w:cs="Times New Roman"/>
@@ -1170,11 +1264,19 @@
         </w:rPr>
         <w:t xml:space="preserve">Тема №5: </w:t>
       </w:r>
-      <w:r>
-        <w:rPr>
-          <w:color w:val="000000"/>
-        </w:rPr>
-        <w:t>FlowCharts та Draw.io</w:t>
+      <w:proofErr w:type="spellStart"/>
+      <w:r>
+        <w:rPr>
+          <w:color w:val="000000"/>
+        </w:rPr>
+        <w:t>FlowCharts</w:t>
+      </w:r>
+      <w:proofErr w:type="spellEnd"/>
+      <w:r>
+        <w:rPr>
+          <w:color w:val="000000"/>
+        </w:rPr>
+        <w:t xml:space="preserve"> та Draw.io</w:t>
       </w:r>
     </w:p>
     <w:p>
@@ -1247,12 +1349,70 @@
         </w:rPr>
         <w:t xml:space="preserve">Тема №1: </w:t>
       </w:r>
-      <w:r>
-        <w:rPr>
-          <w:color w:val="000000"/>
-        </w:rPr>
-        <w:t>Package Managers OS та Console Commands  в Linux</w:t>
-      </w:r>
+      <w:proofErr w:type="spellStart"/>
+      <w:r>
+        <w:rPr>
+          <w:color w:val="000000"/>
+        </w:rPr>
+        <w:t>Package</w:t>
+      </w:r>
+      <w:proofErr w:type="spellEnd"/>
+      <w:r>
+        <w:rPr>
+          <w:color w:val="000000"/>
+        </w:rPr>
+        <w:t xml:space="preserve"> </w:t>
+      </w:r>
+      <w:proofErr w:type="spellStart"/>
+      <w:r>
+        <w:rPr>
+          <w:color w:val="000000"/>
+        </w:rPr>
+        <w:t>Managers</w:t>
+      </w:r>
+      <w:proofErr w:type="spellEnd"/>
+      <w:r>
+        <w:rPr>
+          <w:color w:val="000000"/>
+        </w:rPr>
+        <w:t xml:space="preserve"> OS та </w:t>
+      </w:r>
+      <w:proofErr w:type="spellStart"/>
+      <w:r>
+        <w:rPr>
+          <w:color w:val="000000"/>
+        </w:rPr>
+        <w:t>Console</w:t>
+      </w:r>
+      <w:proofErr w:type="spellEnd"/>
+      <w:r>
+        <w:rPr>
+          <w:color w:val="000000"/>
+        </w:rPr>
+        <w:t xml:space="preserve"> </w:t>
+      </w:r>
+      <w:proofErr w:type="spellStart"/>
+      <w:r>
+        <w:rPr>
+          <w:color w:val="000000"/>
+        </w:rPr>
+        <w:t>Commands</w:t>
+      </w:r>
+      <w:proofErr w:type="spellEnd"/>
+      <w:r>
+        <w:rPr>
+          <w:color w:val="000000"/>
+        </w:rPr>
+        <w:t xml:space="preserve">  в </w:t>
+      </w:r>
+      <w:proofErr w:type="spellStart"/>
+      <w:r>
+        <w:rPr>
+          <w:color w:val="000000"/>
+        </w:rPr>
+        <w:t>Linux</w:t>
+      </w:r>
+      <w:proofErr w:type="spellEnd"/>
     </w:p>
     <w:p>
       <w:pPr>
@@ -1735,8 +1895,44 @@
         <w:rPr>
           <w:color w:val="000000"/>
         </w:rPr>
-        <w:t>Конфігурація Visual Studio Code</w:t>
-      </w:r>
+        <w:t xml:space="preserve">Конфігурація </w:t>
+      </w:r>
+      <w:proofErr w:type="spellStart"/>
+      <w:r>
+        <w:rPr>
+          <w:color w:val="000000"/>
+        </w:rPr>
+        <w:t>Visual</w:t>
+      </w:r>
+      <w:proofErr w:type="spellEnd"/>
+      <w:r>
+        <w:rPr>
+          <w:color w:val="000000"/>
+        </w:rPr>
+        <w:t xml:space="preserve"> </w:t>
+      </w:r>
+      <w:proofErr w:type="spellStart"/>
+      <w:r>
+        <w:rPr>
+          <w:color w:val="000000"/>
+        </w:rPr>
+        <w:t>Studio</w:t>
+      </w:r>
+      <w:proofErr w:type="spellEnd"/>
+      <w:r>
+        <w:rPr>
+          <w:color w:val="000000"/>
+        </w:rPr>
+        <w:t xml:space="preserve"> </w:t>
+      </w:r>
+      <w:proofErr w:type="spellStart"/>
+      <w:r>
+        <w:rPr>
+          <w:color w:val="000000"/>
+        </w:rPr>
+        <w:t>Code</w:t>
+      </w:r>
+      <w:proofErr w:type="spellEnd"/>
     </w:p>
     <w:p>
       <w:pPr>
@@ -1973,7 +2169,27 @@
           <w:sz w:val="24"/>
           <w:szCs w:val="24"/>
         </w:rPr>
-        <w:t xml:space="preserve">Встановлено та сконфігуровано </w:t>
+        <w:t xml:space="preserve">Встановлено та </w:t>
+      </w:r>
+      <w:proofErr w:type="spellStart"/>
+      <w:r>
+        <w:rPr>
+          <w:rFonts w:ascii="Times New Roman" w:eastAsia="Times New Roman" w:hAnsi="Times New Roman" w:cs="Times New Roman"/>
+          <w:color w:val="000000"/>
+          <w:sz w:val="24"/>
+          <w:szCs w:val="24"/>
+        </w:rPr>
+        <w:t>сконфігуровано</w:t>
+      </w:r>
+      <w:proofErr w:type="spellEnd"/>
+      <w:r>
+        <w:rPr>
+          <w:rFonts w:ascii="Times New Roman" w:eastAsia="Times New Roman" w:hAnsi="Times New Roman" w:cs="Times New Roman"/>
+          <w:color w:val="000000"/>
+          <w:sz w:val="24"/>
+          <w:szCs w:val="24"/>
+        </w:rPr>
+        <w:t xml:space="preserve"> </w:t>
       </w:r>
       <w:r>
         <w:rPr>
@@ -2228,12 +2444,14 @@
         </w:rPr>
         <w:t xml:space="preserve">Тема №3: </w:t>
       </w:r>
+      <w:proofErr w:type="spellStart"/>
       <w:r>
         <w:rPr>
           <w:color w:val="000000"/>
         </w:rPr>
         <w:t>Git</w:t>
       </w:r>
+      <w:proofErr w:type="spellEnd"/>
       <w:r>
         <w:rPr>
           <w:color w:val="000000"/>
@@ -2245,8 +2463,16 @@
         <w:rPr>
           <w:color w:val="000000"/>
         </w:rPr>
-        <w:t> GitHub</w:t>
-      </w:r>
+        <w:t> </w:t>
+      </w:r>
+      <w:proofErr w:type="spellStart"/>
+      <w:r>
+        <w:rPr>
+          <w:color w:val="000000"/>
+        </w:rPr>
+        <w:t>GitHub</w:t>
+      </w:r>
+      <w:proofErr w:type="spellEnd"/>
       <w:r>
         <w:rPr>
           <w:color w:val="000000"/>
@@ -2585,12 +2811,14 @@
         </w:rPr>
         <w:t xml:space="preserve">Вивчено </w:t>
       </w:r>
+      <w:proofErr w:type="spellStart"/>
       <w:r>
         <w:rPr>
           <w:color w:val="000000"/>
         </w:rPr>
         <w:t>Git</w:t>
       </w:r>
+      <w:proofErr w:type="spellEnd"/>
       <w:r>
         <w:rPr>
           <w:color w:val="000000"/>
@@ -2602,8 +2830,16 @@
         <w:rPr>
           <w:color w:val="000000"/>
         </w:rPr>
-        <w:t> GitHub</w:t>
-      </w:r>
+        <w:t> </w:t>
+      </w:r>
+      <w:proofErr w:type="spellStart"/>
+      <w:r>
+        <w:rPr>
+          <w:color w:val="000000"/>
+        </w:rPr>
+        <w:t>GitHub</w:t>
+      </w:r>
+      <w:proofErr w:type="spellEnd"/>
       <w:r>
         <w:rPr>
           <w:color w:val="000000"/>
@@ -2837,12 +3073,14 @@
         </w:rPr>
         <w:t xml:space="preserve">: </w:t>
       </w:r>
+      <w:proofErr w:type="spellStart"/>
       <w:r>
         <w:rPr>
           <w:color w:val="000000"/>
         </w:rPr>
         <w:t>Trello</w:t>
       </w:r>
+      <w:proofErr w:type="spellEnd"/>
     </w:p>
     <w:p>
       <w:pPr>
@@ -3240,11 +3478,19 @@
         </w:rPr>
         <w:t xml:space="preserve">: </w:t>
       </w:r>
-      <w:r>
-        <w:rPr>
-          <w:color w:val="000000"/>
-        </w:rPr>
-        <w:t>FlowCharts та Draw.io</w:t>
+      <w:proofErr w:type="spellStart"/>
+      <w:r>
+        <w:rPr>
+          <w:color w:val="000000"/>
+        </w:rPr>
+        <w:t>FlowCharts</w:t>
+      </w:r>
+      <w:proofErr w:type="spellEnd"/>
+      <w:r>
+        <w:rPr>
+          <w:color w:val="000000"/>
+        </w:rPr>
+        <w:t xml:space="preserve"> та Draw.io</w:t>
       </w:r>
     </w:p>
     <w:p>
@@ -4995,8 +5241,16 @@
         <w:rPr>
           <w:rFonts w:ascii="Times New Roman" w:eastAsia="Times New Roman" w:hAnsi="Times New Roman" w:cs="Times New Roman"/>
         </w:rPr>
-        <w:t>та працює коректно</w:t>
-      </w:r>
+        <w:t xml:space="preserve">та працює </w:t>
+      </w:r>
+      <w:proofErr w:type="spellStart"/>
+      <w:r>
+        <w:rPr>
+          <w:rFonts w:ascii="Times New Roman" w:eastAsia="Times New Roman" w:hAnsi="Times New Roman" w:cs="Times New Roman"/>
+        </w:rPr>
+        <w:t>коректно</w:t>
+      </w:r>
+      <w:proofErr w:type="spellEnd"/>
       <w:r>
         <w:rPr>
           <w:rFonts w:ascii="Times New Roman" w:eastAsia="Times New Roman" w:hAnsi="Times New Roman" w:cs="Times New Roman"/>
@@ -5041,7 +5295,27 @@
           <w:sz w:val="21"/>
           <w:szCs w:val="21"/>
         </w:rPr>
-        <w:t>&lt;iostream&gt;</w:t>
+        <w:t>&lt;</w:t>
+      </w:r>
+      <w:proofErr w:type="spellStart"/>
+      <w:r>
+        <w:rPr>
+          <w:rFonts w:ascii="Consolas" w:eastAsia="Times New Roman" w:hAnsi="Consolas" w:cs="Times New Roman"/>
+          <w:color w:val="D5FF80"/>
+          <w:sz w:val="21"/>
+          <w:szCs w:val="21"/>
+        </w:rPr>
+        <w:t>iostream</w:t>
+      </w:r>
+      <w:proofErr w:type="spellEnd"/>
+      <w:r>
+        <w:rPr>
+          <w:rFonts w:ascii="Consolas" w:eastAsia="Times New Roman" w:hAnsi="Consolas" w:cs="Times New Roman"/>
+          <w:color w:val="D5FF80"/>
+          <w:sz w:val="21"/>
+          <w:szCs w:val="21"/>
+        </w:rPr>
+        <w:t>&gt;</w:t>
       </w:r>
     </w:p>
     <w:p>
@@ -5055,6 +5329,7 @@
           <w:szCs w:val="21"/>
         </w:rPr>
       </w:pPr>
+      <w:proofErr w:type="spellStart"/>
       <w:r>
         <w:rPr>
           <w:rFonts w:ascii="Consolas" w:eastAsia="Times New Roman" w:hAnsi="Consolas" w:cs="Times New Roman"/>
@@ -5064,6 +5339,7 @@
         </w:rPr>
         <w:t>using</w:t>
       </w:r>
+      <w:proofErr w:type="spellEnd"/>
       <w:r>
         <w:rPr>
           <w:rFonts w:ascii="Consolas" w:eastAsia="Times New Roman" w:hAnsi="Consolas" w:cs="Times New Roman"/>
@@ -5073,6 +5349,7 @@
         </w:rPr>
         <w:t xml:space="preserve"> </w:t>
       </w:r>
+      <w:proofErr w:type="spellStart"/>
       <w:r>
         <w:rPr>
           <w:rFonts w:ascii="Consolas" w:eastAsia="Times New Roman" w:hAnsi="Consolas" w:cs="Times New Roman"/>
@@ -5082,6 +5359,7 @@
         </w:rPr>
         <w:t>namespace</w:t>
       </w:r>
+      <w:proofErr w:type="spellEnd"/>
       <w:r>
         <w:rPr>
           <w:rFonts w:ascii="Consolas" w:eastAsia="Times New Roman" w:hAnsi="Consolas" w:cs="Times New Roman"/>
@@ -5091,6 +5369,7 @@
         </w:rPr>
         <w:t xml:space="preserve"> </w:t>
       </w:r>
+      <w:proofErr w:type="spellStart"/>
       <w:r>
         <w:rPr>
           <w:rFonts w:ascii="Consolas" w:eastAsia="Times New Roman" w:hAnsi="Consolas" w:cs="Times New Roman"/>
@@ -5100,6 +5379,7 @@
         </w:rPr>
         <w:t>std</w:t>
       </w:r>
+      <w:proofErr w:type="spellEnd"/>
       <w:r>
         <w:rPr>
           <w:rFonts w:ascii="Consolas" w:eastAsia="Times New Roman" w:hAnsi="Consolas" w:cs="Times New Roman"/>
@@ -5134,6 +5414,7 @@
           <w:szCs w:val="21"/>
         </w:rPr>
       </w:pPr>
+      <w:proofErr w:type="spellStart"/>
       <w:r>
         <w:rPr>
           <w:rFonts w:ascii="Consolas" w:eastAsia="Times New Roman" w:hAnsi="Consolas" w:cs="Times New Roman"/>
@@ -5143,6 +5424,7 @@
         </w:rPr>
         <w:t>int</w:t>
       </w:r>
+      <w:proofErr w:type="spellEnd"/>
       <w:r>
         <w:rPr>
           <w:rFonts w:ascii="Consolas" w:eastAsia="Times New Roman" w:hAnsi="Consolas" w:cs="Times New Roman"/>
@@ -5152,6 +5434,7 @@
         </w:rPr>
         <w:t xml:space="preserve"> </w:t>
       </w:r>
+      <w:proofErr w:type="spellStart"/>
       <w:r>
         <w:rPr>
           <w:rFonts w:ascii="Consolas" w:eastAsia="Times New Roman" w:hAnsi="Consolas" w:cs="Times New Roman"/>
@@ -5161,6 +5444,7 @@
         </w:rPr>
         <w:t>main</w:t>
       </w:r>
+      <w:proofErr w:type="spellEnd"/>
       <w:r>
         <w:rPr>
           <w:rFonts w:ascii="Consolas" w:eastAsia="Times New Roman" w:hAnsi="Consolas" w:cs="Times New Roman"/>
@@ -5189,8 +5473,19 @@
           <w:sz w:val="21"/>
           <w:szCs w:val="21"/>
         </w:rPr>
-        <w:t>    cout</w:t>
-      </w:r>
+        <w:t xml:space="preserve">    </w:t>
+      </w:r>
+      <w:proofErr w:type="spellStart"/>
+      <w:r>
+        <w:rPr>
+          <w:rFonts w:ascii="Consolas" w:eastAsia="Times New Roman" w:hAnsi="Consolas" w:cs="Times New Roman"/>
+          <w:color w:val="CCCAC2"/>
+          <w:sz w:val="21"/>
+          <w:szCs w:val="21"/>
+        </w:rPr>
+        <w:t>cout</w:t>
+      </w:r>
+      <w:proofErr w:type="spellEnd"/>
       <w:r>
         <w:rPr>
           <w:rFonts w:ascii="Consolas" w:eastAsia="Times New Roman" w:hAnsi="Consolas" w:cs="Times New Roman"/>
@@ -5207,7 +5502,47 @@
           <w:sz w:val="21"/>
           <w:szCs w:val="21"/>
         </w:rPr>
-        <w:t>"Hello World!"</w:t>
+        <w:t>"</w:t>
+      </w:r>
+      <w:proofErr w:type="spellStart"/>
+      <w:r>
+        <w:rPr>
+          <w:rFonts w:ascii="Consolas" w:eastAsia="Times New Roman" w:hAnsi="Consolas" w:cs="Times New Roman"/>
+          <w:color w:val="D5FF80"/>
+          <w:sz w:val="21"/>
+          <w:szCs w:val="21"/>
+        </w:rPr>
+        <w:t>Hello</w:t>
+      </w:r>
+      <w:proofErr w:type="spellEnd"/>
+      <w:r>
+        <w:rPr>
+          <w:rFonts w:ascii="Consolas" w:eastAsia="Times New Roman" w:hAnsi="Consolas" w:cs="Times New Roman"/>
+          <w:color w:val="D5FF80"/>
+          <w:sz w:val="21"/>
+          <w:szCs w:val="21"/>
+        </w:rPr>
+        <w:t xml:space="preserve"> </w:t>
+      </w:r>
+      <w:proofErr w:type="spellStart"/>
+      <w:r>
+        <w:rPr>
+          <w:rFonts w:ascii="Consolas" w:eastAsia="Times New Roman" w:hAnsi="Consolas" w:cs="Times New Roman"/>
+          <w:color w:val="D5FF80"/>
+          <w:sz w:val="21"/>
+          <w:szCs w:val="21"/>
+        </w:rPr>
+        <w:t>World</w:t>
+      </w:r>
+      <w:proofErr w:type="spellEnd"/>
+      <w:r>
+        <w:rPr>
+          <w:rFonts w:ascii="Consolas" w:eastAsia="Times New Roman" w:hAnsi="Consolas" w:cs="Times New Roman"/>
+          <w:color w:val="D5FF80"/>
+          <w:sz w:val="21"/>
+          <w:szCs w:val="21"/>
+        </w:rPr>
+        <w:t>!"</w:t>
       </w:r>
       <w:r>
         <w:rPr>
@@ -5216,8 +5551,19 @@
           <w:sz w:val="21"/>
           <w:szCs w:val="21"/>
         </w:rPr>
-        <w:t>&lt;&lt;endl</w:t>
-      </w:r>
+        <w:t>&lt;&lt;</w:t>
+      </w:r>
+      <w:proofErr w:type="spellStart"/>
+      <w:r>
+        <w:rPr>
+          <w:rFonts w:ascii="Consolas" w:eastAsia="Times New Roman" w:hAnsi="Consolas" w:cs="Times New Roman"/>
+          <w:color w:val="FFD173"/>
+          <w:sz w:val="21"/>
+          <w:szCs w:val="21"/>
+        </w:rPr>
+        <w:t>endl</w:t>
+      </w:r>
+      <w:proofErr w:type="spellEnd"/>
       <w:r>
         <w:rPr>
           <w:rFonts w:ascii="Consolas" w:eastAsia="Times New Roman" w:hAnsi="Consolas" w:cs="Times New Roman"/>
@@ -5260,6 +5606,7 @@
         </w:rPr>
         <w:t xml:space="preserve">    </w:t>
       </w:r>
+      <w:proofErr w:type="spellStart"/>
       <w:r>
         <w:rPr>
           <w:rFonts w:ascii="Consolas" w:eastAsia="Times New Roman" w:hAnsi="Consolas" w:cs="Times New Roman"/>
@@ -5269,6 +5616,7 @@
         </w:rPr>
         <w:t>return</w:t>
       </w:r>
+      <w:proofErr w:type="spellEnd"/>
       <w:r>
         <w:rPr>
           <w:rFonts w:ascii="Consolas" w:eastAsia="Times New Roman" w:hAnsi="Consolas" w:cs="Times New Roman"/>
@@ -5489,7 +5837,27 @@
           <w:sz w:val="21"/>
           <w:szCs w:val="21"/>
         </w:rPr>
-        <w:t>&lt;stdio.h&gt;</w:t>
+        <w:t>&lt;</w:t>
+      </w:r>
+      <w:proofErr w:type="spellStart"/>
+      <w:r>
+        <w:rPr>
+          <w:rFonts w:ascii="Consolas" w:eastAsia="Times New Roman" w:hAnsi="Consolas" w:cs="Times New Roman"/>
+          <w:color w:val="D5FF80"/>
+          <w:sz w:val="21"/>
+          <w:szCs w:val="21"/>
+        </w:rPr>
+        <w:t>stdio.h</w:t>
+      </w:r>
+      <w:proofErr w:type="spellEnd"/>
+      <w:r>
+        <w:rPr>
+          <w:rFonts w:ascii="Consolas" w:eastAsia="Times New Roman" w:hAnsi="Consolas" w:cs="Times New Roman"/>
+          <w:color w:val="D5FF80"/>
+          <w:sz w:val="21"/>
+          <w:szCs w:val="21"/>
+        </w:rPr>
+        <w:t>&gt;</w:t>
       </w:r>
     </w:p>
     <w:p>
@@ -5528,7 +5896,27 @@
           <w:sz w:val="21"/>
           <w:szCs w:val="21"/>
         </w:rPr>
-        <w:t>&lt;math.h&gt;</w:t>
+        <w:t>&lt;</w:t>
+      </w:r>
+      <w:proofErr w:type="spellStart"/>
+      <w:r>
+        <w:rPr>
+          <w:rFonts w:ascii="Consolas" w:eastAsia="Times New Roman" w:hAnsi="Consolas" w:cs="Times New Roman"/>
+          <w:color w:val="D5FF80"/>
+          <w:sz w:val="21"/>
+          <w:szCs w:val="21"/>
+        </w:rPr>
+        <w:t>math.h</w:t>
+      </w:r>
+      <w:proofErr w:type="spellEnd"/>
+      <w:r>
+        <w:rPr>
+          <w:rFonts w:ascii="Consolas" w:eastAsia="Times New Roman" w:hAnsi="Consolas" w:cs="Times New Roman"/>
+          <w:color w:val="D5FF80"/>
+          <w:sz w:val="21"/>
+          <w:szCs w:val="21"/>
+        </w:rPr>
+        <w:t>&gt;</w:t>
       </w:r>
     </w:p>
     <w:p>
@@ -5554,6 +5942,7 @@
           <w:szCs w:val="21"/>
         </w:rPr>
       </w:pPr>
+      <w:proofErr w:type="spellStart"/>
       <w:r>
         <w:rPr>
           <w:rFonts w:ascii="Consolas" w:eastAsia="Times New Roman" w:hAnsi="Consolas" w:cs="Times New Roman"/>
@@ -5563,6 +5952,7 @@
         </w:rPr>
         <w:t>int</w:t>
       </w:r>
+      <w:proofErr w:type="spellEnd"/>
       <w:r>
         <w:rPr>
           <w:rFonts w:ascii="Consolas" w:eastAsia="Times New Roman" w:hAnsi="Consolas" w:cs="Times New Roman"/>
@@ -5572,6 +5962,7 @@
         </w:rPr>
         <w:t xml:space="preserve"> </w:t>
       </w:r>
+      <w:proofErr w:type="spellStart"/>
       <w:r>
         <w:rPr>
           <w:rFonts w:ascii="Consolas" w:eastAsia="Times New Roman" w:hAnsi="Consolas" w:cs="Times New Roman"/>
@@ -5581,6 +5972,7 @@
         </w:rPr>
         <w:t>main</w:t>
       </w:r>
+      <w:proofErr w:type="spellEnd"/>
       <w:r>
         <w:rPr>
           <w:rFonts w:ascii="Consolas" w:eastAsia="Times New Roman" w:hAnsi="Consolas" w:cs="Times New Roman"/>
@@ -5611,6 +6003,7 @@
         </w:rPr>
         <w:t xml:space="preserve">    </w:t>
       </w:r>
+      <w:proofErr w:type="spellStart"/>
       <w:r>
         <w:rPr>
           <w:rFonts w:ascii="Consolas" w:eastAsia="Times New Roman" w:hAnsi="Consolas" w:cs="Times New Roman"/>
@@ -5620,14 +6013,35 @@
         </w:rPr>
         <w:t>char</w:t>
       </w:r>
-      <w:r>
-        <w:rPr>
-          <w:rFonts w:ascii="Consolas" w:eastAsia="Times New Roman" w:hAnsi="Consolas" w:cs="Times New Roman"/>
-          <w:color w:val="CCCAC2"/>
-          <w:sz w:val="21"/>
-          <w:szCs w:val="21"/>
-        </w:rPr>
-        <w:t xml:space="preserve"> name[</w:t>
+      <w:proofErr w:type="spellEnd"/>
+      <w:r>
+        <w:rPr>
+          <w:rFonts w:ascii="Consolas" w:eastAsia="Times New Roman" w:hAnsi="Consolas" w:cs="Times New Roman"/>
+          <w:color w:val="CCCAC2"/>
+          <w:sz w:val="21"/>
+          <w:szCs w:val="21"/>
+        </w:rPr>
+        <w:t xml:space="preserve"> </w:t>
+      </w:r>
+      <w:proofErr w:type="spellStart"/>
+      <w:r>
+        <w:rPr>
+          <w:rFonts w:ascii="Consolas" w:eastAsia="Times New Roman" w:hAnsi="Consolas" w:cs="Times New Roman"/>
+          <w:color w:val="CCCAC2"/>
+          <w:sz w:val="21"/>
+          <w:szCs w:val="21"/>
+        </w:rPr>
+        <w:t>name</w:t>
+      </w:r>
+      <w:proofErr w:type="spellEnd"/>
+      <w:r>
+        <w:rPr>
+          <w:rFonts w:ascii="Consolas" w:eastAsia="Times New Roman" w:hAnsi="Consolas" w:cs="Times New Roman"/>
+          <w:color w:val="CCCAC2"/>
+          <w:sz w:val="21"/>
+          <w:szCs w:val="21"/>
+        </w:rPr>
+        <w:t>[</w:t>
       </w:r>
       <w:r>
         <w:rPr>
@@ -5668,6 +6082,7 @@
         </w:rPr>
         <w:t xml:space="preserve">    </w:t>
       </w:r>
+      <w:proofErr w:type="spellStart"/>
       <w:r>
         <w:rPr>
           <w:rFonts w:ascii="Consolas" w:eastAsia="Times New Roman" w:hAnsi="Consolas" w:cs="Times New Roman"/>
@@ -5677,14 +6092,75 @@
         </w:rPr>
         <w:t>double</w:t>
       </w:r>
-      <w:r>
-        <w:rPr>
-          <w:rFonts w:ascii="Consolas" w:eastAsia="Times New Roman" w:hAnsi="Consolas" w:cs="Times New Roman"/>
-          <w:color w:val="CCCAC2"/>
-          <w:sz w:val="21"/>
-          <w:szCs w:val="21"/>
-        </w:rPr>
-        <w:t xml:space="preserve"> amount, rate, s, res;</w:t>
+      <w:proofErr w:type="spellEnd"/>
+      <w:r>
+        <w:rPr>
+          <w:rFonts w:ascii="Consolas" w:eastAsia="Times New Roman" w:hAnsi="Consolas" w:cs="Times New Roman"/>
+          <w:color w:val="CCCAC2"/>
+          <w:sz w:val="21"/>
+          <w:szCs w:val="21"/>
+        </w:rPr>
+        <w:t xml:space="preserve"> </w:t>
+      </w:r>
+      <w:proofErr w:type="spellStart"/>
+      <w:r>
+        <w:rPr>
+          <w:rFonts w:ascii="Consolas" w:eastAsia="Times New Roman" w:hAnsi="Consolas" w:cs="Times New Roman"/>
+          <w:color w:val="CCCAC2"/>
+          <w:sz w:val="21"/>
+          <w:szCs w:val="21"/>
+        </w:rPr>
+        <w:t>amount</w:t>
+      </w:r>
+      <w:proofErr w:type="spellEnd"/>
+      <w:r>
+        <w:rPr>
+          <w:rFonts w:ascii="Consolas" w:eastAsia="Times New Roman" w:hAnsi="Consolas" w:cs="Times New Roman"/>
+          <w:color w:val="CCCAC2"/>
+          <w:sz w:val="21"/>
+          <w:szCs w:val="21"/>
+        </w:rPr>
+        <w:t xml:space="preserve">, </w:t>
+      </w:r>
+      <w:proofErr w:type="spellStart"/>
+      <w:r>
+        <w:rPr>
+          <w:rFonts w:ascii="Consolas" w:eastAsia="Times New Roman" w:hAnsi="Consolas" w:cs="Times New Roman"/>
+          <w:color w:val="CCCAC2"/>
+          <w:sz w:val="21"/>
+          <w:szCs w:val="21"/>
+        </w:rPr>
+        <w:t>rate</w:t>
+      </w:r>
+      <w:proofErr w:type="spellEnd"/>
+      <w:r>
+        <w:rPr>
+          <w:rFonts w:ascii="Consolas" w:eastAsia="Times New Roman" w:hAnsi="Consolas" w:cs="Times New Roman"/>
+          <w:color w:val="CCCAC2"/>
+          <w:sz w:val="21"/>
+          <w:szCs w:val="21"/>
+        </w:rPr>
+        <w:t xml:space="preserve">, s, </w:t>
+      </w:r>
+      <w:proofErr w:type="spellStart"/>
+      <w:r>
+        <w:rPr>
+          <w:rFonts w:ascii="Consolas" w:eastAsia="Times New Roman" w:hAnsi="Consolas" w:cs="Times New Roman"/>
+          <w:color w:val="CCCAC2"/>
+          <w:sz w:val="21"/>
+          <w:szCs w:val="21"/>
+        </w:rPr>
+        <w:t>res</w:t>
+      </w:r>
+      <w:proofErr w:type="spellEnd"/>
+      <w:r>
+        <w:rPr>
+          <w:rFonts w:ascii="Consolas" w:eastAsia="Times New Roman" w:hAnsi="Consolas" w:cs="Times New Roman"/>
+          <w:color w:val="CCCAC2"/>
+          <w:sz w:val="21"/>
+          <w:szCs w:val="21"/>
+        </w:rPr>
+        <w:t>;</w:t>
       </w:r>
     </w:p>
     <w:p>
@@ -5707,6 +6183,7 @@
         </w:rPr>
         <w:t xml:space="preserve">    </w:t>
       </w:r>
+      <w:proofErr w:type="spellStart"/>
       <w:r>
         <w:rPr>
           <w:rFonts w:ascii="Consolas" w:eastAsia="Times New Roman" w:hAnsi="Consolas" w:cs="Times New Roman"/>
@@ -5716,14 +6193,55 @@
         </w:rPr>
         <w:t>int</w:t>
       </w:r>
-      <w:r>
-        <w:rPr>
-          <w:rFonts w:ascii="Consolas" w:eastAsia="Times New Roman" w:hAnsi="Consolas" w:cs="Times New Roman"/>
-          <w:color w:val="CCCAC2"/>
-          <w:sz w:val="21"/>
-          <w:szCs w:val="21"/>
-        </w:rPr>
-        <w:t xml:space="preserve"> years, per;</w:t>
+      <w:proofErr w:type="spellEnd"/>
+      <w:r>
+        <w:rPr>
+          <w:rFonts w:ascii="Consolas" w:eastAsia="Times New Roman" w:hAnsi="Consolas" w:cs="Times New Roman"/>
+          <w:color w:val="CCCAC2"/>
+          <w:sz w:val="21"/>
+          <w:szCs w:val="21"/>
+        </w:rPr>
+        <w:t xml:space="preserve"> </w:t>
+      </w:r>
+      <w:proofErr w:type="spellStart"/>
+      <w:r>
+        <w:rPr>
+          <w:rFonts w:ascii="Consolas" w:eastAsia="Times New Roman" w:hAnsi="Consolas" w:cs="Times New Roman"/>
+          <w:color w:val="CCCAC2"/>
+          <w:sz w:val="21"/>
+          <w:szCs w:val="21"/>
+        </w:rPr>
+        <w:t>years</w:t>
+      </w:r>
+      <w:proofErr w:type="spellEnd"/>
+      <w:r>
+        <w:rPr>
+          <w:rFonts w:ascii="Consolas" w:eastAsia="Times New Roman" w:hAnsi="Consolas" w:cs="Times New Roman"/>
+          <w:color w:val="CCCAC2"/>
+          <w:sz w:val="21"/>
+          <w:szCs w:val="21"/>
+        </w:rPr>
+        <w:t xml:space="preserve">, </w:t>
+      </w:r>
+      <w:proofErr w:type="spellStart"/>
+      <w:r>
+        <w:rPr>
+          <w:rFonts w:ascii="Consolas" w:eastAsia="Times New Roman" w:hAnsi="Consolas" w:cs="Times New Roman"/>
+          <w:color w:val="CCCAC2"/>
+          <w:sz w:val="21"/>
+          <w:szCs w:val="21"/>
+        </w:rPr>
+        <w:t>per</w:t>
+      </w:r>
+      <w:proofErr w:type="spellEnd"/>
+      <w:r>
+        <w:rPr>
+          <w:rFonts w:ascii="Consolas" w:eastAsia="Times New Roman" w:hAnsi="Consolas" w:cs="Times New Roman"/>
+          <w:color w:val="CCCAC2"/>
+          <w:sz w:val="21"/>
+          <w:szCs w:val="21"/>
+        </w:rPr>
+        <w:t>;</w:t>
       </w:r>
     </w:p>
     <w:p>
@@ -5758,6 +6276,7 @@
         </w:rPr>
         <w:t xml:space="preserve">    </w:t>
       </w:r>
+      <w:proofErr w:type="spellStart"/>
       <w:r>
         <w:rPr>
           <w:rFonts w:ascii="Consolas" w:eastAsia="Times New Roman" w:hAnsi="Consolas" w:cs="Times New Roman"/>
@@ -5767,6 +6286,7 @@
         </w:rPr>
         <w:t>printf</w:t>
       </w:r>
+      <w:proofErr w:type="spellEnd"/>
       <w:r>
         <w:rPr>
           <w:rFonts w:ascii="Consolas" w:eastAsia="Times New Roman" w:hAnsi="Consolas" w:cs="Times New Roman"/>
@@ -5783,7 +6303,67 @@
           <w:sz w:val="21"/>
           <w:szCs w:val="21"/>
         </w:rPr>
-        <w:t>"Enter your name: "</w:t>
+        <w:t>"</w:t>
+      </w:r>
+      <w:proofErr w:type="spellStart"/>
+      <w:r>
+        <w:rPr>
+          <w:rFonts w:ascii="Consolas" w:eastAsia="Times New Roman" w:hAnsi="Consolas" w:cs="Times New Roman"/>
+          <w:color w:val="D5FF80"/>
+          <w:sz w:val="21"/>
+          <w:szCs w:val="21"/>
+        </w:rPr>
+        <w:t>Enter</w:t>
+      </w:r>
+      <w:proofErr w:type="spellEnd"/>
+      <w:r>
+        <w:rPr>
+          <w:rFonts w:ascii="Consolas" w:eastAsia="Times New Roman" w:hAnsi="Consolas" w:cs="Times New Roman"/>
+          <w:color w:val="D5FF80"/>
+          <w:sz w:val="21"/>
+          <w:szCs w:val="21"/>
+        </w:rPr>
+        <w:t xml:space="preserve"> </w:t>
+      </w:r>
+      <w:proofErr w:type="spellStart"/>
+      <w:r>
+        <w:rPr>
+          <w:rFonts w:ascii="Consolas" w:eastAsia="Times New Roman" w:hAnsi="Consolas" w:cs="Times New Roman"/>
+          <w:color w:val="D5FF80"/>
+          <w:sz w:val="21"/>
+          <w:szCs w:val="21"/>
+        </w:rPr>
+        <w:t>your</w:t>
+      </w:r>
+      <w:proofErr w:type="spellEnd"/>
+      <w:r>
+        <w:rPr>
+          <w:rFonts w:ascii="Consolas" w:eastAsia="Times New Roman" w:hAnsi="Consolas" w:cs="Times New Roman"/>
+          <w:color w:val="D5FF80"/>
+          <w:sz w:val="21"/>
+          <w:szCs w:val="21"/>
+        </w:rPr>
+        <w:t xml:space="preserve"> </w:t>
+      </w:r>
+      <w:proofErr w:type="spellStart"/>
+      <w:r>
+        <w:rPr>
+          <w:rFonts w:ascii="Consolas" w:eastAsia="Times New Roman" w:hAnsi="Consolas" w:cs="Times New Roman"/>
+          <w:color w:val="D5FF80"/>
+          <w:sz w:val="21"/>
+          <w:szCs w:val="21"/>
+        </w:rPr>
+        <w:t>name</w:t>
+      </w:r>
+      <w:proofErr w:type="spellEnd"/>
+      <w:r>
+        <w:rPr>
+          <w:rFonts w:ascii="Consolas" w:eastAsia="Times New Roman" w:hAnsi="Consolas" w:cs="Times New Roman"/>
+          <w:color w:val="D5FF80"/>
+          <w:sz w:val="21"/>
+          <w:szCs w:val="21"/>
+        </w:rPr>
+        <w:t>: "</w:t>
       </w:r>
       <w:r>
         <w:rPr>
@@ -5815,6 +6395,7 @@
         </w:rPr>
         <w:t xml:space="preserve">    </w:t>
       </w:r>
+      <w:proofErr w:type="spellStart"/>
       <w:r>
         <w:rPr>
           <w:rFonts w:ascii="Consolas" w:eastAsia="Times New Roman" w:hAnsi="Consolas" w:cs="Times New Roman"/>
@@ -5824,6 +6405,7 @@
         </w:rPr>
         <w:t>scanf</w:t>
       </w:r>
+      <w:proofErr w:type="spellEnd"/>
       <w:r>
         <w:rPr>
           <w:rFonts w:ascii="Consolas" w:eastAsia="Times New Roman" w:hAnsi="Consolas" w:cs="Times New Roman"/>
@@ -5867,7 +6449,27 @@
           <w:sz w:val="21"/>
           <w:szCs w:val="21"/>
         </w:rPr>
-        <w:t>, name);</w:t>
+        <w:t xml:space="preserve">, </w:t>
+      </w:r>
+      <w:proofErr w:type="spellStart"/>
+      <w:r>
+        <w:rPr>
+          <w:rFonts w:ascii="Consolas" w:eastAsia="Times New Roman" w:hAnsi="Consolas" w:cs="Times New Roman"/>
+          <w:color w:val="CCCAC2"/>
+          <w:sz w:val="21"/>
+          <w:szCs w:val="21"/>
+        </w:rPr>
+        <w:t>name</w:t>
+      </w:r>
+      <w:proofErr w:type="spellEnd"/>
+      <w:r>
+        <w:rPr>
+          <w:rFonts w:ascii="Consolas" w:eastAsia="Times New Roman" w:hAnsi="Consolas" w:cs="Times New Roman"/>
+          <w:color w:val="CCCAC2"/>
+          <w:sz w:val="21"/>
+          <w:szCs w:val="21"/>
+        </w:rPr>
+        <w:t>);</w:t>
       </w:r>
     </w:p>
     <w:p>
@@ -5890,6 +6492,7 @@
         </w:rPr>
         <w:t xml:space="preserve">    </w:t>
       </w:r>
+      <w:proofErr w:type="spellStart"/>
       <w:r>
         <w:rPr>
           <w:rFonts w:ascii="Consolas" w:eastAsia="Times New Roman" w:hAnsi="Consolas" w:cs="Times New Roman"/>
@@ -5899,6 +6502,7 @@
         </w:rPr>
         <w:t>printf</w:t>
       </w:r>
+      <w:proofErr w:type="spellEnd"/>
       <w:r>
         <w:rPr>
           <w:rFonts w:ascii="Consolas" w:eastAsia="Times New Roman" w:hAnsi="Consolas" w:cs="Times New Roman"/>
@@ -5915,7 +6519,87 @@
           <w:sz w:val="21"/>
           <w:szCs w:val="21"/>
         </w:rPr>
-        <w:t>"Enter the principal amount: "</w:t>
+        <w:t>"</w:t>
+      </w:r>
+      <w:proofErr w:type="spellStart"/>
+      <w:r>
+        <w:rPr>
+          <w:rFonts w:ascii="Consolas" w:eastAsia="Times New Roman" w:hAnsi="Consolas" w:cs="Times New Roman"/>
+          <w:color w:val="D5FF80"/>
+          <w:sz w:val="21"/>
+          <w:szCs w:val="21"/>
+        </w:rPr>
+        <w:t>Enter</w:t>
+      </w:r>
+      <w:proofErr w:type="spellEnd"/>
+      <w:r>
+        <w:rPr>
+          <w:rFonts w:ascii="Consolas" w:eastAsia="Times New Roman" w:hAnsi="Consolas" w:cs="Times New Roman"/>
+          <w:color w:val="D5FF80"/>
+          <w:sz w:val="21"/>
+          <w:szCs w:val="21"/>
+        </w:rPr>
+        <w:t xml:space="preserve"> </w:t>
+      </w:r>
+      <w:proofErr w:type="spellStart"/>
+      <w:r>
+        <w:rPr>
+          <w:rFonts w:ascii="Consolas" w:eastAsia="Times New Roman" w:hAnsi="Consolas" w:cs="Times New Roman"/>
+          <w:color w:val="D5FF80"/>
+          <w:sz w:val="21"/>
+          <w:szCs w:val="21"/>
+        </w:rPr>
+        <w:t>the</w:t>
+      </w:r>
+      <w:proofErr w:type="spellEnd"/>
+      <w:r>
+        <w:rPr>
+          <w:rFonts w:ascii="Consolas" w:eastAsia="Times New Roman" w:hAnsi="Consolas" w:cs="Times New Roman"/>
+          <w:color w:val="D5FF80"/>
+          <w:sz w:val="21"/>
+          <w:szCs w:val="21"/>
+        </w:rPr>
+        <w:t xml:space="preserve"> </w:t>
+      </w:r>
+      <w:proofErr w:type="spellStart"/>
+      <w:r>
+        <w:rPr>
+          <w:rFonts w:ascii="Consolas" w:eastAsia="Times New Roman" w:hAnsi="Consolas" w:cs="Times New Roman"/>
+          <w:color w:val="D5FF80"/>
+          <w:sz w:val="21"/>
+          <w:szCs w:val="21"/>
+        </w:rPr>
+        <w:t>principal</w:t>
+      </w:r>
+      <w:proofErr w:type="spellEnd"/>
+      <w:r>
+        <w:rPr>
+          <w:rFonts w:ascii="Consolas" w:eastAsia="Times New Roman" w:hAnsi="Consolas" w:cs="Times New Roman"/>
+          <w:color w:val="D5FF80"/>
+          <w:sz w:val="21"/>
+          <w:szCs w:val="21"/>
+        </w:rPr>
+        <w:t xml:space="preserve"> </w:t>
+      </w:r>
+      <w:proofErr w:type="spellStart"/>
+      <w:r>
+        <w:rPr>
+          <w:rFonts w:ascii="Consolas" w:eastAsia="Times New Roman" w:hAnsi="Consolas" w:cs="Times New Roman"/>
+          <w:color w:val="D5FF80"/>
+          <w:sz w:val="21"/>
+          <w:szCs w:val="21"/>
+        </w:rPr>
+        <w:t>amount</w:t>
+      </w:r>
+      <w:proofErr w:type="spellEnd"/>
+      <w:r>
+        <w:rPr>
+          <w:rFonts w:ascii="Consolas" w:eastAsia="Times New Roman" w:hAnsi="Consolas" w:cs="Times New Roman"/>
+          <w:color w:val="D5FF80"/>
+          <w:sz w:val="21"/>
+          <w:szCs w:val="21"/>
+        </w:rPr>
+        <w:t>: "</w:t>
       </w:r>
       <w:r>
         <w:rPr>
@@ -5947,6 +6631,7 @@
         </w:rPr>
         <w:t xml:space="preserve">    </w:t>
       </w:r>
+      <w:proofErr w:type="spellStart"/>
       <w:r>
         <w:rPr>
           <w:rFonts w:ascii="Consolas" w:eastAsia="Times New Roman" w:hAnsi="Consolas" w:cs="Times New Roman"/>
@@ -5956,6 +6641,7 @@
         </w:rPr>
         <w:t>scanf</w:t>
       </w:r>
+      <w:proofErr w:type="spellEnd"/>
       <w:r>
         <w:rPr>
           <w:rFonts w:ascii="Consolas" w:eastAsia="Times New Roman" w:hAnsi="Consolas" w:cs="Times New Roman"/>
@@ -5981,8 +6667,19 @@
           <w:sz w:val="21"/>
           <w:szCs w:val="21"/>
         </w:rPr>
-        <w:t>%lf</w:t>
-      </w:r>
+        <w:t>%</w:t>
+      </w:r>
+      <w:proofErr w:type="spellStart"/>
+      <w:r>
+        <w:rPr>
+          <w:rFonts w:ascii="Consolas" w:eastAsia="Times New Roman" w:hAnsi="Consolas" w:cs="Times New Roman"/>
+          <w:color w:val="95E6CB"/>
+          <w:sz w:val="21"/>
+          <w:szCs w:val="21"/>
+        </w:rPr>
+        <w:t>lf</w:t>
+      </w:r>
+      <w:proofErr w:type="spellEnd"/>
       <w:r>
         <w:rPr>
           <w:rFonts w:ascii="Consolas" w:eastAsia="Times New Roman" w:hAnsi="Consolas" w:cs="Times New Roman"/>
@@ -6010,14 +6707,25 @@
         </w:rPr>
         <w:t>&amp;</w:t>
       </w:r>
-      <w:r>
-        <w:rPr>
-          <w:rFonts w:ascii="Consolas" w:eastAsia="Times New Roman" w:hAnsi="Consolas" w:cs="Times New Roman"/>
-          <w:color w:val="CCCAC2"/>
-          <w:sz w:val="21"/>
-          <w:szCs w:val="21"/>
-        </w:rPr>
-        <w:t>amount);</w:t>
+      <w:proofErr w:type="spellStart"/>
+      <w:r>
+        <w:rPr>
+          <w:rFonts w:ascii="Consolas" w:eastAsia="Times New Roman" w:hAnsi="Consolas" w:cs="Times New Roman"/>
+          <w:color w:val="CCCAC2"/>
+          <w:sz w:val="21"/>
+          <w:szCs w:val="21"/>
+        </w:rPr>
+        <w:t>amount</w:t>
+      </w:r>
+      <w:proofErr w:type="spellEnd"/>
+      <w:r>
+        <w:rPr>
+          <w:rFonts w:ascii="Consolas" w:eastAsia="Times New Roman" w:hAnsi="Consolas" w:cs="Times New Roman"/>
+          <w:color w:val="CCCAC2"/>
+          <w:sz w:val="21"/>
+          <w:szCs w:val="21"/>
+        </w:rPr>
+        <w:t>);</w:t>
       </w:r>
     </w:p>
     <w:p>
@@ -6040,6 +6748,7 @@
         </w:rPr>
         <w:t xml:space="preserve">    </w:t>
       </w:r>
+      <w:proofErr w:type="spellStart"/>
       <w:r>
         <w:rPr>
           <w:rFonts w:ascii="Consolas" w:eastAsia="Times New Roman" w:hAnsi="Consolas" w:cs="Times New Roman"/>
@@ -6049,6 +6758,7 @@
         </w:rPr>
         <w:t>printf</w:t>
       </w:r>
+      <w:proofErr w:type="spellEnd"/>
       <w:r>
         <w:rPr>
           <w:rFonts w:ascii="Consolas" w:eastAsia="Times New Roman" w:hAnsi="Consolas" w:cs="Times New Roman"/>
@@ -6065,7 +6775,147 @@
           <w:sz w:val="21"/>
           <w:szCs w:val="21"/>
         </w:rPr>
-        <w:t>"Enter the rate of interest (in percentage): "</w:t>
+        <w:t>"</w:t>
+      </w:r>
+      <w:proofErr w:type="spellStart"/>
+      <w:r>
+        <w:rPr>
+          <w:rFonts w:ascii="Consolas" w:eastAsia="Times New Roman" w:hAnsi="Consolas" w:cs="Times New Roman"/>
+          <w:color w:val="D5FF80"/>
+          <w:sz w:val="21"/>
+          <w:szCs w:val="21"/>
+        </w:rPr>
+        <w:t>Enter</w:t>
+      </w:r>
+      <w:proofErr w:type="spellEnd"/>
+      <w:r>
+        <w:rPr>
+          <w:rFonts w:ascii="Consolas" w:eastAsia="Times New Roman" w:hAnsi="Consolas" w:cs="Times New Roman"/>
+          <w:color w:val="D5FF80"/>
+          <w:sz w:val="21"/>
+          <w:szCs w:val="21"/>
+        </w:rPr>
+        <w:t xml:space="preserve"> </w:t>
+      </w:r>
+      <w:proofErr w:type="spellStart"/>
+      <w:r>
+        <w:rPr>
+          <w:rFonts w:ascii="Consolas" w:eastAsia="Times New Roman" w:hAnsi="Consolas" w:cs="Times New Roman"/>
+          <w:color w:val="D5FF80"/>
+          <w:sz w:val="21"/>
+          <w:szCs w:val="21"/>
+        </w:rPr>
+        <w:t>the</w:t>
+      </w:r>
+      <w:proofErr w:type="spellEnd"/>
+      <w:r>
+        <w:rPr>
+          <w:rFonts w:ascii="Consolas" w:eastAsia="Times New Roman" w:hAnsi="Consolas" w:cs="Times New Roman"/>
+          <w:color w:val="D5FF80"/>
+          <w:sz w:val="21"/>
+          <w:szCs w:val="21"/>
+        </w:rPr>
+        <w:t xml:space="preserve"> </w:t>
+      </w:r>
+      <w:proofErr w:type="spellStart"/>
+      <w:r>
+        <w:rPr>
+          <w:rFonts w:ascii="Consolas" w:eastAsia="Times New Roman" w:hAnsi="Consolas" w:cs="Times New Roman"/>
+          <w:color w:val="D5FF80"/>
+          <w:sz w:val="21"/>
+          <w:szCs w:val="21"/>
+        </w:rPr>
+        <w:t>rate</w:t>
+      </w:r>
+      <w:proofErr w:type="spellEnd"/>
+      <w:r>
+        <w:rPr>
+          <w:rFonts w:ascii="Consolas" w:eastAsia="Times New Roman" w:hAnsi="Consolas" w:cs="Times New Roman"/>
+          <w:color w:val="D5FF80"/>
+          <w:sz w:val="21"/>
+          <w:szCs w:val="21"/>
+        </w:rPr>
+        <w:t xml:space="preserve"> </w:t>
+      </w:r>
+      <w:proofErr w:type="spellStart"/>
+      <w:r>
+        <w:rPr>
+          <w:rFonts w:ascii="Consolas" w:eastAsia="Times New Roman" w:hAnsi="Consolas" w:cs="Times New Roman"/>
+          <w:color w:val="D5FF80"/>
+          <w:sz w:val="21"/>
+          <w:szCs w:val="21"/>
+        </w:rPr>
+        <w:t>of</w:t>
+      </w:r>
+      <w:proofErr w:type="spellEnd"/>
+      <w:r>
+        <w:rPr>
+          <w:rFonts w:ascii="Consolas" w:eastAsia="Times New Roman" w:hAnsi="Consolas" w:cs="Times New Roman"/>
+          <w:color w:val="D5FF80"/>
+          <w:sz w:val="21"/>
+          <w:szCs w:val="21"/>
+        </w:rPr>
+        <w:t xml:space="preserve"> </w:t>
+      </w:r>
+      <w:proofErr w:type="spellStart"/>
+      <w:r>
+        <w:rPr>
+          <w:rFonts w:ascii="Consolas" w:eastAsia="Times New Roman" w:hAnsi="Consolas" w:cs="Times New Roman"/>
+          <w:color w:val="D5FF80"/>
+          <w:sz w:val="21"/>
+          <w:szCs w:val="21"/>
+        </w:rPr>
+        <w:t>interest</w:t>
+      </w:r>
+      <w:proofErr w:type="spellEnd"/>
+      <w:r>
+        <w:rPr>
+          <w:rFonts w:ascii="Consolas" w:eastAsia="Times New Roman" w:hAnsi="Consolas" w:cs="Times New Roman"/>
+          <w:color w:val="D5FF80"/>
+          <w:sz w:val="21"/>
+          <w:szCs w:val="21"/>
+        </w:rPr>
+        <w:t xml:space="preserve"> (</w:t>
+      </w:r>
+      <w:proofErr w:type="spellStart"/>
+      <w:r>
+        <w:rPr>
+          <w:rFonts w:ascii="Consolas" w:eastAsia="Times New Roman" w:hAnsi="Consolas" w:cs="Times New Roman"/>
+          <w:color w:val="D5FF80"/>
+          <w:sz w:val="21"/>
+          <w:szCs w:val="21"/>
+        </w:rPr>
+        <w:t>in</w:t>
+      </w:r>
+      <w:proofErr w:type="spellEnd"/>
+      <w:r>
+        <w:rPr>
+          <w:rFonts w:ascii="Consolas" w:eastAsia="Times New Roman" w:hAnsi="Consolas" w:cs="Times New Roman"/>
+          <w:color w:val="D5FF80"/>
+          <w:sz w:val="21"/>
+          <w:szCs w:val="21"/>
+        </w:rPr>
+        <w:t xml:space="preserve"> </w:t>
+      </w:r>
+      <w:proofErr w:type="spellStart"/>
+      <w:r>
+        <w:rPr>
+          <w:rFonts w:ascii="Consolas" w:eastAsia="Times New Roman" w:hAnsi="Consolas" w:cs="Times New Roman"/>
+          <w:color w:val="D5FF80"/>
+          <w:sz w:val="21"/>
+          <w:szCs w:val="21"/>
+        </w:rPr>
+        <w:t>percentage</w:t>
+      </w:r>
+      <w:proofErr w:type="spellEnd"/>
+      <w:r>
+        <w:rPr>
+          <w:rFonts w:ascii="Consolas" w:eastAsia="Times New Roman" w:hAnsi="Consolas" w:cs="Times New Roman"/>
+          <w:color w:val="D5FF80"/>
+          <w:sz w:val="21"/>
+          <w:szCs w:val="21"/>
+        </w:rPr>
+        <w:t>): "</w:t>
       </w:r>
       <w:r>
         <w:rPr>
@@ -6097,6 +6947,7 @@
         </w:rPr>
         <w:t xml:space="preserve">    </w:t>
       </w:r>
+      <w:proofErr w:type="spellStart"/>
       <w:r>
         <w:rPr>
           <w:rFonts w:ascii="Consolas" w:eastAsia="Times New Roman" w:hAnsi="Consolas" w:cs="Times New Roman"/>
@@ -6106,6 +6957,7 @@
         </w:rPr>
         <w:t>scanf</w:t>
       </w:r>
+      <w:proofErr w:type="spellEnd"/>
       <w:r>
         <w:rPr>
           <w:rFonts w:ascii="Consolas" w:eastAsia="Times New Roman" w:hAnsi="Consolas" w:cs="Times New Roman"/>
@@ -6131,8 +6983,19 @@
           <w:sz w:val="21"/>
           <w:szCs w:val="21"/>
         </w:rPr>
-        <w:t>%lf</w:t>
-      </w:r>
+        <w:t>%</w:t>
+      </w:r>
+      <w:proofErr w:type="spellStart"/>
+      <w:r>
+        <w:rPr>
+          <w:rFonts w:ascii="Consolas" w:eastAsia="Times New Roman" w:hAnsi="Consolas" w:cs="Times New Roman"/>
+          <w:color w:val="95E6CB"/>
+          <w:sz w:val="21"/>
+          <w:szCs w:val="21"/>
+        </w:rPr>
+        <w:t>lf</w:t>
+      </w:r>
+      <w:proofErr w:type="spellEnd"/>
       <w:r>
         <w:rPr>
           <w:rFonts w:ascii="Consolas" w:eastAsia="Times New Roman" w:hAnsi="Consolas" w:cs="Times New Roman"/>
@@ -6160,14 +7023,25 @@
         </w:rPr>
         <w:t>&amp;</w:t>
       </w:r>
-      <w:r>
-        <w:rPr>
-          <w:rFonts w:ascii="Consolas" w:eastAsia="Times New Roman" w:hAnsi="Consolas" w:cs="Times New Roman"/>
-          <w:color w:val="CCCAC2"/>
-          <w:sz w:val="21"/>
-          <w:szCs w:val="21"/>
-        </w:rPr>
-        <w:t>rate);</w:t>
+      <w:proofErr w:type="spellStart"/>
+      <w:r>
+        <w:rPr>
+          <w:rFonts w:ascii="Consolas" w:eastAsia="Times New Roman" w:hAnsi="Consolas" w:cs="Times New Roman"/>
+          <w:color w:val="CCCAC2"/>
+          <w:sz w:val="21"/>
+          <w:szCs w:val="21"/>
+        </w:rPr>
+        <w:t>rate</w:t>
+      </w:r>
+      <w:proofErr w:type="spellEnd"/>
+      <w:r>
+        <w:rPr>
+          <w:rFonts w:ascii="Consolas" w:eastAsia="Times New Roman" w:hAnsi="Consolas" w:cs="Times New Roman"/>
+          <w:color w:val="CCCAC2"/>
+          <w:sz w:val="21"/>
+          <w:szCs w:val="21"/>
+        </w:rPr>
+        <w:t>);</w:t>
       </w:r>
     </w:p>
     <w:p>
@@ -6190,6 +7064,7 @@
         </w:rPr>
         <w:t xml:space="preserve">    </w:t>
       </w:r>
+      <w:proofErr w:type="spellStart"/>
       <w:r>
         <w:rPr>
           <w:rFonts w:ascii="Consolas" w:eastAsia="Times New Roman" w:hAnsi="Consolas" w:cs="Times New Roman"/>
@@ -6199,6 +7074,7 @@
         </w:rPr>
         <w:t>printf</w:t>
       </w:r>
+      <w:proofErr w:type="spellEnd"/>
       <w:r>
         <w:rPr>
           <w:rFonts w:ascii="Consolas" w:eastAsia="Times New Roman" w:hAnsi="Consolas" w:cs="Times New Roman"/>
@@ -6215,7 +7091,107 @@
           <w:sz w:val="21"/>
           <w:szCs w:val="21"/>
         </w:rPr>
-        <w:t>"Enter the number of years: "</w:t>
+        <w:t>"</w:t>
+      </w:r>
+      <w:proofErr w:type="spellStart"/>
+      <w:r>
+        <w:rPr>
+          <w:rFonts w:ascii="Consolas" w:eastAsia="Times New Roman" w:hAnsi="Consolas" w:cs="Times New Roman"/>
+          <w:color w:val="D5FF80"/>
+          <w:sz w:val="21"/>
+          <w:szCs w:val="21"/>
+        </w:rPr>
+        <w:t>Enter</w:t>
+      </w:r>
+      <w:proofErr w:type="spellEnd"/>
+      <w:r>
+        <w:rPr>
+          <w:rFonts w:ascii="Consolas" w:eastAsia="Times New Roman" w:hAnsi="Consolas" w:cs="Times New Roman"/>
+          <w:color w:val="D5FF80"/>
+          <w:sz w:val="21"/>
+          <w:szCs w:val="21"/>
+        </w:rPr>
+        <w:t xml:space="preserve"> </w:t>
+      </w:r>
+      <w:proofErr w:type="spellStart"/>
+      <w:r>
+        <w:rPr>
+          <w:rFonts w:ascii="Consolas" w:eastAsia="Times New Roman" w:hAnsi="Consolas" w:cs="Times New Roman"/>
+          <w:color w:val="D5FF80"/>
+          <w:sz w:val="21"/>
+          <w:szCs w:val="21"/>
+        </w:rPr>
+        <w:t>the</w:t>
+      </w:r>
+      <w:proofErr w:type="spellEnd"/>
+      <w:r>
+        <w:rPr>
+          <w:rFonts w:ascii="Consolas" w:eastAsia="Times New Roman" w:hAnsi="Consolas" w:cs="Times New Roman"/>
+          <w:color w:val="D5FF80"/>
+          <w:sz w:val="21"/>
+          <w:szCs w:val="21"/>
+        </w:rPr>
+        <w:t xml:space="preserve"> </w:t>
+      </w:r>
+      <w:proofErr w:type="spellStart"/>
+      <w:r>
+        <w:rPr>
+          <w:rFonts w:ascii="Consolas" w:eastAsia="Times New Roman" w:hAnsi="Consolas" w:cs="Times New Roman"/>
+          <w:color w:val="D5FF80"/>
+          <w:sz w:val="21"/>
+          <w:szCs w:val="21"/>
+        </w:rPr>
+        <w:t>number</w:t>
+      </w:r>
+      <w:proofErr w:type="spellEnd"/>
+      <w:r>
+        <w:rPr>
+          <w:rFonts w:ascii="Consolas" w:eastAsia="Times New Roman" w:hAnsi="Consolas" w:cs="Times New Roman"/>
+          <w:color w:val="D5FF80"/>
+          <w:sz w:val="21"/>
+          <w:szCs w:val="21"/>
+        </w:rPr>
+        <w:t xml:space="preserve"> </w:t>
+      </w:r>
+      <w:proofErr w:type="spellStart"/>
+      <w:r>
+        <w:rPr>
+          <w:rFonts w:ascii="Consolas" w:eastAsia="Times New Roman" w:hAnsi="Consolas" w:cs="Times New Roman"/>
+          <w:color w:val="D5FF80"/>
+          <w:sz w:val="21"/>
+          <w:szCs w:val="21"/>
+        </w:rPr>
+        <w:t>of</w:t>
+      </w:r>
+      <w:proofErr w:type="spellEnd"/>
+      <w:r>
+        <w:rPr>
+          <w:rFonts w:ascii="Consolas" w:eastAsia="Times New Roman" w:hAnsi="Consolas" w:cs="Times New Roman"/>
+          <w:color w:val="D5FF80"/>
+          <w:sz w:val="21"/>
+          <w:szCs w:val="21"/>
+        </w:rPr>
+        <w:t xml:space="preserve"> </w:t>
+      </w:r>
+      <w:proofErr w:type="spellStart"/>
+      <w:r>
+        <w:rPr>
+          <w:rFonts w:ascii="Consolas" w:eastAsia="Times New Roman" w:hAnsi="Consolas" w:cs="Times New Roman"/>
+          <w:color w:val="D5FF80"/>
+          <w:sz w:val="21"/>
+          <w:szCs w:val="21"/>
+        </w:rPr>
+        <w:t>years</w:t>
+      </w:r>
+      <w:proofErr w:type="spellEnd"/>
+      <w:r>
+        <w:rPr>
+          <w:rFonts w:ascii="Consolas" w:eastAsia="Times New Roman" w:hAnsi="Consolas" w:cs="Times New Roman"/>
+          <w:color w:val="D5FF80"/>
+          <w:sz w:val="21"/>
+          <w:szCs w:val="21"/>
+        </w:rPr>
+        <w:t>: "</w:t>
       </w:r>
       <w:r>
         <w:rPr>
@@ -6247,6 +7223,7 @@
         </w:rPr>
         <w:t xml:space="preserve">    </w:t>
       </w:r>
+      <w:proofErr w:type="spellStart"/>
       <w:r>
         <w:rPr>
           <w:rFonts w:ascii="Consolas" w:eastAsia="Times New Roman" w:hAnsi="Consolas" w:cs="Times New Roman"/>
@@ -6256,6 +7233,7 @@
         </w:rPr>
         <w:t>scanf</w:t>
       </w:r>
+      <w:proofErr w:type="spellEnd"/>
       <w:r>
         <w:rPr>
           <w:rFonts w:ascii="Consolas" w:eastAsia="Times New Roman" w:hAnsi="Consolas" w:cs="Times New Roman"/>
@@ -6310,14 +7288,25 @@
         </w:rPr>
         <w:t>&amp;</w:t>
       </w:r>
-      <w:r>
-        <w:rPr>
-          <w:rFonts w:ascii="Consolas" w:eastAsia="Times New Roman" w:hAnsi="Consolas" w:cs="Times New Roman"/>
-          <w:color w:val="CCCAC2"/>
-          <w:sz w:val="21"/>
-          <w:szCs w:val="21"/>
-        </w:rPr>
-        <w:t>years);</w:t>
+      <w:proofErr w:type="spellStart"/>
+      <w:r>
+        <w:rPr>
+          <w:rFonts w:ascii="Consolas" w:eastAsia="Times New Roman" w:hAnsi="Consolas" w:cs="Times New Roman"/>
+          <w:color w:val="CCCAC2"/>
+          <w:sz w:val="21"/>
+          <w:szCs w:val="21"/>
+        </w:rPr>
+        <w:t>years</w:t>
+      </w:r>
+      <w:proofErr w:type="spellEnd"/>
+      <w:r>
+        <w:rPr>
+          <w:rFonts w:ascii="Consolas" w:eastAsia="Times New Roman" w:hAnsi="Consolas" w:cs="Times New Roman"/>
+          <w:color w:val="CCCAC2"/>
+          <w:sz w:val="21"/>
+          <w:szCs w:val="21"/>
+        </w:rPr>
+        <w:t>);</w:t>
       </w:r>
     </w:p>
     <w:p>
@@ -6340,6 +7329,7 @@
         </w:rPr>
         <w:t xml:space="preserve">    </w:t>
       </w:r>
+      <w:proofErr w:type="spellStart"/>
       <w:r>
         <w:rPr>
           <w:rFonts w:ascii="Consolas" w:eastAsia="Times New Roman" w:hAnsi="Consolas" w:cs="Times New Roman"/>
@@ -6349,6 +7339,7 @@
         </w:rPr>
         <w:t>printf</w:t>
       </w:r>
+      <w:proofErr w:type="spellEnd"/>
       <w:r>
         <w:rPr>
           <w:rFonts w:ascii="Consolas" w:eastAsia="Times New Roman" w:hAnsi="Consolas" w:cs="Times New Roman"/>
@@ -6365,7 +7356,207 @@
           <w:sz w:val="21"/>
           <w:szCs w:val="21"/>
         </w:rPr>
-        <w:t>"Enter the number of times interest is compounded per year: "</w:t>
+        <w:t>"</w:t>
+      </w:r>
+      <w:proofErr w:type="spellStart"/>
+      <w:r>
+        <w:rPr>
+          <w:rFonts w:ascii="Consolas" w:eastAsia="Times New Roman" w:hAnsi="Consolas" w:cs="Times New Roman"/>
+          <w:color w:val="D5FF80"/>
+          <w:sz w:val="21"/>
+          <w:szCs w:val="21"/>
+        </w:rPr>
+        <w:t>Enter</w:t>
+      </w:r>
+      <w:proofErr w:type="spellEnd"/>
+      <w:r>
+        <w:rPr>
+          <w:rFonts w:ascii="Consolas" w:eastAsia="Times New Roman" w:hAnsi="Consolas" w:cs="Times New Roman"/>
+          <w:color w:val="D5FF80"/>
+          <w:sz w:val="21"/>
+          <w:szCs w:val="21"/>
+        </w:rPr>
+        <w:t xml:space="preserve"> </w:t>
+      </w:r>
+      <w:proofErr w:type="spellStart"/>
+      <w:r>
+        <w:rPr>
+          <w:rFonts w:ascii="Consolas" w:eastAsia="Times New Roman" w:hAnsi="Consolas" w:cs="Times New Roman"/>
+          <w:color w:val="D5FF80"/>
+          <w:sz w:val="21"/>
+          <w:szCs w:val="21"/>
+        </w:rPr>
+        <w:t>the</w:t>
+      </w:r>
+      <w:proofErr w:type="spellEnd"/>
+      <w:r>
+        <w:rPr>
+          <w:rFonts w:ascii="Consolas" w:eastAsia="Times New Roman" w:hAnsi="Consolas" w:cs="Times New Roman"/>
+          <w:color w:val="D5FF80"/>
+          <w:sz w:val="21"/>
+          <w:szCs w:val="21"/>
+        </w:rPr>
+        <w:t xml:space="preserve"> </w:t>
+      </w:r>
+      <w:proofErr w:type="spellStart"/>
+      <w:r>
+        <w:rPr>
+          <w:rFonts w:ascii="Consolas" w:eastAsia="Times New Roman" w:hAnsi="Consolas" w:cs="Times New Roman"/>
+          <w:color w:val="D5FF80"/>
+          <w:sz w:val="21"/>
+          <w:szCs w:val="21"/>
+        </w:rPr>
+        <w:t>number</w:t>
+      </w:r>
+      <w:proofErr w:type="spellEnd"/>
+      <w:r>
+        <w:rPr>
+          <w:rFonts w:ascii="Consolas" w:eastAsia="Times New Roman" w:hAnsi="Consolas" w:cs="Times New Roman"/>
+          <w:color w:val="D5FF80"/>
+          <w:sz w:val="21"/>
+          <w:szCs w:val="21"/>
+        </w:rPr>
+        <w:t xml:space="preserve"> </w:t>
+      </w:r>
+      <w:proofErr w:type="spellStart"/>
+      <w:r>
+        <w:rPr>
+          <w:rFonts w:ascii="Consolas" w:eastAsia="Times New Roman" w:hAnsi="Consolas" w:cs="Times New Roman"/>
+          <w:color w:val="D5FF80"/>
+          <w:sz w:val="21"/>
+          <w:szCs w:val="21"/>
+        </w:rPr>
+        <w:t>of</w:t>
+      </w:r>
+      <w:proofErr w:type="spellEnd"/>
+      <w:r>
+        <w:rPr>
+          <w:rFonts w:ascii="Consolas" w:eastAsia="Times New Roman" w:hAnsi="Consolas" w:cs="Times New Roman"/>
+          <w:color w:val="D5FF80"/>
+          <w:sz w:val="21"/>
+          <w:szCs w:val="21"/>
+        </w:rPr>
+        <w:t xml:space="preserve"> </w:t>
+      </w:r>
+      <w:proofErr w:type="spellStart"/>
+      <w:r>
+        <w:rPr>
+          <w:rFonts w:ascii="Consolas" w:eastAsia="Times New Roman" w:hAnsi="Consolas" w:cs="Times New Roman"/>
+          <w:color w:val="D5FF80"/>
+          <w:sz w:val="21"/>
+          <w:szCs w:val="21"/>
+        </w:rPr>
+        <w:t>times</w:t>
+      </w:r>
+      <w:proofErr w:type="spellEnd"/>
+      <w:r>
+        <w:rPr>
+          <w:rFonts w:ascii="Consolas" w:eastAsia="Times New Roman" w:hAnsi="Consolas" w:cs="Times New Roman"/>
+          <w:color w:val="D5FF80"/>
+          <w:sz w:val="21"/>
+          <w:szCs w:val="21"/>
+        </w:rPr>
+        <w:t xml:space="preserve"> </w:t>
+      </w:r>
+      <w:proofErr w:type="spellStart"/>
+      <w:r>
+        <w:rPr>
+          <w:rFonts w:ascii="Consolas" w:eastAsia="Times New Roman" w:hAnsi="Consolas" w:cs="Times New Roman"/>
+          <w:color w:val="D5FF80"/>
+          <w:sz w:val="21"/>
+          <w:szCs w:val="21"/>
+        </w:rPr>
+        <w:t>interest</w:t>
+      </w:r>
+      <w:proofErr w:type="spellEnd"/>
+      <w:r>
+        <w:rPr>
+          <w:rFonts w:ascii="Consolas" w:eastAsia="Times New Roman" w:hAnsi="Consolas" w:cs="Times New Roman"/>
+          <w:color w:val="D5FF80"/>
+          <w:sz w:val="21"/>
+          <w:szCs w:val="21"/>
+        </w:rPr>
+        <w:t xml:space="preserve"> </w:t>
+      </w:r>
+      <w:proofErr w:type="spellStart"/>
+      <w:r>
+        <w:rPr>
+          <w:rFonts w:ascii="Consolas" w:eastAsia="Times New Roman" w:hAnsi="Consolas" w:cs="Times New Roman"/>
+          <w:color w:val="D5FF80"/>
+          <w:sz w:val="21"/>
+          <w:szCs w:val="21"/>
+        </w:rPr>
+        <w:t>is</w:t>
+      </w:r>
+      <w:proofErr w:type="spellEnd"/>
+      <w:r>
+        <w:rPr>
+          <w:rFonts w:ascii="Consolas" w:eastAsia="Times New Roman" w:hAnsi="Consolas" w:cs="Times New Roman"/>
+          <w:color w:val="D5FF80"/>
+          <w:sz w:val="21"/>
+          <w:szCs w:val="21"/>
+        </w:rPr>
+        <w:t xml:space="preserve"> </w:t>
+      </w:r>
+      <w:proofErr w:type="spellStart"/>
+      <w:r>
+        <w:rPr>
+          <w:rFonts w:ascii="Consolas" w:eastAsia="Times New Roman" w:hAnsi="Consolas" w:cs="Times New Roman"/>
+          <w:color w:val="D5FF80"/>
+          <w:sz w:val="21"/>
+          <w:szCs w:val="21"/>
+        </w:rPr>
+        <w:t>compounded</w:t>
+      </w:r>
+      <w:proofErr w:type="spellEnd"/>
+      <w:r>
+        <w:rPr>
+          <w:rFonts w:ascii="Consolas" w:eastAsia="Times New Roman" w:hAnsi="Consolas" w:cs="Times New Roman"/>
+          <w:color w:val="D5FF80"/>
+          <w:sz w:val="21"/>
+          <w:szCs w:val="21"/>
+        </w:rPr>
+        <w:t xml:space="preserve"> </w:t>
+      </w:r>
+      <w:proofErr w:type="spellStart"/>
+      <w:r>
+        <w:rPr>
+          <w:rFonts w:ascii="Consolas" w:eastAsia="Times New Roman" w:hAnsi="Consolas" w:cs="Times New Roman"/>
+          <w:color w:val="D5FF80"/>
+          <w:sz w:val="21"/>
+          <w:szCs w:val="21"/>
+        </w:rPr>
+        <w:t>per</w:t>
+      </w:r>
+      <w:proofErr w:type="spellEnd"/>
+      <w:r>
+        <w:rPr>
+          <w:rFonts w:ascii="Consolas" w:eastAsia="Times New Roman" w:hAnsi="Consolas" w:cs="Times New Roman"/>
+          <w:color w:val="D5FF80"/>
+          <w:sz w:val="21"/>
+          <w:szCs w:val="21"/>
+        </w:rPr>
+        <w:t xml:space="preserve"> </w:t>
+      </w:r>
+      <w:proofErr w:type="spellStart"/>
+      <w:r>
+        <w:rPr>
+          <w:rFonts w:ascii="Consolas" w:eastAsia="Times New Roman" w:hAnsi="Consolas" w:cs="Times New Roman"/>
+          <w:color w:val="D5FF80"/>
+          <w:sz w:val="21"/>
+          <w:szCs w:val="21"/>
+        </w:rPr>
+        <w:t>year</w:t>
+      </w:r>
+      <w:proofErr w:type="spellEnd"/>
+      <w:r>
+        <w:rPr>
+          <w:rFonts w:ascii="Consolas" w:eastAsia="Times New Roman" w:hAnsi="Consolas" w:cs="Times New Roman"/>
+          <w:color w:val="D5FF80"/>
+          <w:sz w:val="21"/>
+          <w:szCs w:val="21"/>
+        </w:rPr>
+        <w:t>: "</w:t>
       </w:r>
       <w:r>
         <w:rPr>
@@ -6397,6 +7588,7 @@
         </w:rPr>
         <w:t xml:space="preserve">    </w:t>
       </w:r>
+      <w:proofErr w:type="spellStart"/>
       <w:r>
         <w:rPr>
           <w:rFonts w:ascii="Consolas" w:eastAsia="Times New Roman" w:hAnsi="Consolas" w:cs="Times New Roman"/>
@@ -6406,6 +7598,7 @@
         </w:rPr>
         <w:t>scanf</w:t>
       </w:r>
+      <w:proofErr w:type="spellEnd"/>
       <w:r>
         <w:rPr>
           <w:rFonts w:ascii="Consolas" w:eastAsia="Times New Roman" w:hAnsi="Consolas" w:cs="Times New Roman"/>
@@ -6460,14 +7653,25 @@
         </w:rPr>
         <w:t>&amp;</w:t>
       </w:r>
-      <w:r>
-        <w:rPr>
-          <w:rFonts w:ascii="Consolas" w:eastAsia="Times New Roman" w:hAnsi="Consolas" w:cs="Times New Roman"/>
-          <w:color w:val="CCCAC2"/>
-          <w:sz w:val="21"/>
-          <w:szCs w:val="21"/>
-        </w:rPr>
-        <w:t>per);</w:t>
+      <w:proofErr w:type="spellStart"/>
+      <w:r>
+        <w:rPr>
+          <w:rFonts w:ascii="Consolas" w:eastAsia="Times New Roman" w:hAnsi="Consolas" w:cs="Times New Roman"/>
+          <w:color w:val="CCCAC2"/>
+          <w:sz w:val="21"/>
+          <w:szCs w:val="21"/>
+        </w:rPr>
+        <w:t>per</w:t>
+      </w:r>
+      <w:proofErr w:type="spellEnd"/>
+      <w:r>
+        <w:rPr>
+          <w:rFonts w:ascii="Consolas" w:eastAsia="Times New Roman" w:hAnsi="Consolas" w:cs="Times New Roman"/>
+          <w:color w:val="CCCAC2"/>
+          <w:sz w:val="21"/>
+          <w:szCs w:val="21"/>
+        </w:rPr>
+        <w:t>);</w:t>
       </w:r>
     </w:p>
     <w:p>
@@ -6506,8 +7710,19 @@
           <w:sz w:val="21"/>
           <w:szCs w:val="21"/>
         </w:rPr>
-        <w:t xml:space="preserve"> amount</w:t>
-      </w:r>
+        <w:t xml:space="preserve"> </w:t>
+      </w:r>
+      <w:proofErr w:type="spellStart"/>
+      <w:r>
+        <w:rPr>
+          <w:rFonts w:ascii="Consolas" w:eastAsia="Times New Roman" w:hAnsi="Consolas" w:cs="Times New Roman"/>
+          <w:color w:val="CCCAC2"/>
+          <w:sz w:val="21"/>
+          <w:szCs w:val="21"/>
+        </w:rPr>
+        <w:t>amount</w:t>
+      </w:r>
+      <w:proofErr w:type="spellEnd"/>
       <w:r>
         <w:rPr>
           <w:rFonts w:ascii="Consolas" w:eastAsia="Times New Roman" w:hAnsi="Consolas" w:cs="Times New Roman"/>
@@ -6517,6 +7732,7 @@
         </w:rPr>
         <w:t>*</w:t>
       </w:r>
+      <w:proofErr w:type="spellStart"/>
       <w:r>
         <w:rPr>
           <w:rFonts w:ascii="Consolas" w:eastAsia="Times New Roman" w:hAnsi="Consolas" w:cs="Times New Roman"/>
@@ -6526,6 +7742,7 @@
         </w:rPr>
         <w:t>pow</w:t>
       </w:r>
+      <w:proofErr w:type="spellEnd"/>
       <w:r>
         <w:rPr>
           <w:rFonts w:ascii="Consolas" w:eastAsia="Times New Roman" w:hAnsi="Consolas" w:cs="Times New Roman"/>
@@ -6560,8 +7777,19 @@
           <w:sz w:val="21"/>
           <w:szCs w:val="21"/>
         </w:rPr>
-        <w:t>(rate</w:t>
-      </w:r>
+        <w:t>(</w:t>
+      </w:r>
+      <w:proofErr w:type="spellStart"/>
+      <w:r>
+        <w:rPr>
+          <w:rFonts w:ascii="Consolas" w:eastAsia="Times New Roman" w:hAnsi="Consolas" w:cs="Times New Roman"/>
+          <w:color w:val="CCCAC2"/>
+          <w:sz w:val="21"/>
+          <w:szCs w:val="21"/>
+        </w:rPr>
+        <w:t>rate</w:t>
+      </w:r>
+      <w:proofErr w:type="spellEnd"/>
       <w:r>
         <w:rPr>
           <w:rFonts w:ascii="Consolas" w:eastAsia="Times New Roman" w:hAnsi="Consolas" w:cs="Times New Roman"/>
@@ -6589,15 +7817,37 @@
         </w:rPr>
         <w:t>*</w:t>
       </w:r>
-      <w:r>
-        <w:rPr>
-          <w:rFonts w:ascii="Consolas" w:eastAsia="Times New Roman" w:hAnsi="Consolas" w:cs="Times New Roman"/>
-          <w:color w:val="CCCAC2"/>
-          <w:sz w:val="21"/>
-          <w:szCs w:val="21"/>
-        </w:rPr>
-        <w:t>per), per</w:t>
-      </w:r>
+      <w:proofErr w:type="spellStart"/>
+      <w:r>
+        <w:rPr>
+          <w:rFonts w:ascii="Consolas" w:eastAsia="Times New Roman" w:hAnsi="Consolas" w:cs="Times New Roman"/>
+          <w:color w:val="CCCAC2"/>
+          <w:sz w:val="21"/>
+          <w:szCs w:val="21"/>
+        </w:rPr>
+        <w:t>per</w:t>
+      </w:r>
+      <w:proofErr w:type="spellEnd"/>
+      <w:r>
+        <w:rPr>
+          <w:rFonts w:ascii="Consolas" w:eastAsia="Times New Roman" w:hAnsi="Consolas" w:cs="Times New Roman"/>
+          <w:color w:val="CCCAC2"/>
+          <w:sz w:val="21"/>
+          <w:szCs w:val="21"/>
+        </w:rPr>
+        <w:t xml:space="preserve">), </w:t>
+      </w:r>
+      <w:proofErr w:type="spellStart"/>
+      <w:r>
+        <w:rPr>
+          <w:rFonts w:ascii="Consolas" w:eastAsia="Times New Roman" w:hAnsi="Consolas" w:cs="Times New Roman"/>
+          <w:color w:val="CCCAC2"/>
+          <w:sz w:val="21"/>
+          <w:szCs w:val="21"/>
+        </w:rPr>
+        <w:t>per</w:t>
+      </w:r>
+      <w:proofErr w:type="spellEnd"/>
       <w:r>
         <w:rPr>
           <w:rFonts w:ascii="Consolas" w:eastAsia="Times New Roman" w:hAnsi="Consolas" w:cs="Times New Roman"/>
@@ -6607,14 +7857,25 @@
         </w:rPr>
         <w:t>*</w:t>
       </w:r>
-      <w:r>
-        <w:rPr>
-          <w:rFonts w:ascii="Consolas" w:eastAsia="Times New Roman" w:hAnsi="Consolas" w:cs="Times New Roman"/>
-          <w:color w:val="CCCAC2"/>
-          <w:sz w:val="21"/>
-          <w:szCs w:val="21"/>
-        </w:rPr>
-        <w:t>years);</w:t>
+      <w:proofErr w:type="spellStart"/>
+      <w:r>
+        <w:rPr>
+          <w:rFonts w:ascii="Consolas" w:eastAsia="Times New Roman" w:hAnsi="Consolas" w:cs="Times New Roman"/>
+          <w:color w:val="CCCAC2"/>
+          <w:sz w:val="21"/>
+          <w:szCs w:val="21"/>
+        </w:rPr>
+        <w:t>years</w:t>
+      </w:r>
+      <w:proofErr w:type="spellEnd"/>
+      <w:r>
+        <w:rPr>
+          <w:rFonts w:ascii="Consolas" w:eastAsia="Times New Roman" w:hAnsi="Consolas" w:cs="Times New Roman"/>
+          <w:color w:val="CCCAC2"/>
+          <w:sz w:val="21"/>
+          <w:szCs w:val="21"/>
+        </w:rPr>
+        <w:t>);</w:t>
       </w:r>
     </w:p>
     <w:p>
@@ -6635,8 +7896,19 @@
           <w:sz w:val="21"/>
           <w:szCs w:val="21"/>
         </w:rPr>
-        <w:t>    res</w:t>
-      </w:r>
+        <w:t xml:space="preserve">    </w:t>
+      </w:r>
+      <w:proofErr w:type="spellStart"/>
+      <w:r>
+        <w:rPr>
+          <w:rFonts w:ascii="Consolas" w:eastAsia="Times New Roman" w:hAnsi="Consolas" w:cs="Times New Roman"/>
+          <w:color w:val="CCCAC2"/>
+          <w:sz w:val="21"/>
+          <w:szCs w:val="21"/>
+        </w:rPr>
+        <w:t>res</w:t>
+      </w:r>
+      <w:proofErr w:type="spellEnd"/>
       <w:r>
         <w:rPr>
           <w:rFonts w:ascii="Consolas" w:eastAsia="Times New Roman" w:hAnsi="Consolas" w:cs="Times New Roman"/>
@@ -6664,14 +7936,25 @@
         </w:rPr>
         <w:t>-</w:t>
       </w:r>
-      <w:r>
-        <w:rPr>
-          <w:rFonts w:ascii="Consolas" w:eastAsia="Times New Roman" w:hAnsi="Consolas" w:cs="Times New Roman"/>
-          <w:color w:val="CCCAC2"/>
-          <w:sz w:val="21"/>
-          <w:szCs w:val="21"/>
-        </w:rPr>
-        <w:t>amount;</w:t>
+      <w:proofErr w:type="spellStart"/>
+      <w:r>
+        <w:rPr>
+          <w:rFonts w:ascii="Consolas" w:eastAsia="Times New Roman" w:hAnsi="Consolas" w:cs="Times New Roman"/>
+          <w:color w:val="CCCAC2"/>
+          <w:sz w:val="21"/>
+          <w:szCs w:val="21"/>
+        </w:rPr>
+        <w:t>amount</w:t>
+      </w:r>
+      <w:proofErr w:type="spellEnd"/>
+      <w:r>
+        <w:rPr>
+          <w:rFonts w:ascii="Consolas" w:eastAsia="Times New Roman" w:hAnsi="Consolas" w:cs="Times New Roman"/>
+          <w:color w:val="CCCAC2"/>
+          <w:sz w:val="21"/>
+          <w:szCs w:val="21"/>
+        </w:rPr>
+        <w:t>;</w:t>
       </w:r>
     </w:p>
     <w:p>
@@ -6694,6 +7977,7 @@
         </w:rPr>
         <w:t xml:space="preserve">    </w:t>
       </w:r>
+      <w:proofErr w:type="spellStart"/>
       <w:r>
         <w:rPr>
           <w:rFonts w:ascii="Consolas" w:eastAsia="Times New Roman" w:hAnsi="Consolas" w:cs="Times New Roman"/>
@@ -6703,6 +7987,7 @@
         </w:rPr>
         <w:t>printf</w:t>
       </w:r>
+      <w:proofErr w:type="spellEnd"/>
       <w:r>
         <w:rPr>
           <w:rFonts w:ascii="Consolas" w:eastAsia="Times New Roman" w:hAnsi="Consolas" w:cs="Times New Roman"/>
@@ -6719,7 +8004,27 @@
           <w:sz w:val="21"/>
           <w:szCs w:val="21"/>
         </w:rPr>
-        <w:t xml:space="preserve">"Hello, </w:t>
+        <w:t>"</w:t>
+      </w:r>
+      <w:proofErr w:type="spellStart"/>
+      <w:r>
+        <w:rPr>
+          <w:rFonts w:ascii="Consolas" w:eastAsia="Times New Roman" w:hAnsi="Consolas" w:cs="Times New Roman"/>
+          <w:color w:val="D5FF80"/>
+          <w:sz w:val="21"/>
+          <w:szCs w:val="21"/>
+        </w:rPr>
+        <w:t>Hello</w:t>
+      </w:r>
+      <w:proofErr w:type="spellEnd"/>
+      <w:r>
+        <w:rPr>
+          <w:rFonts w:ascii="Consolas" w:eastAsia="Times New Roman" w:hAnsi="Consolas" w:cs="Times New Roman"/>
+          <w:color w:val="D5FF80"/>
+          <w:sz w:val="21"/>
+          <w:szCs w:val="21"/>
+        </w:rPr>
+        <w:t xml:space="preserve">, </w:t>
       </w:r>
       <w:r>
         <w:rPr>
@@ -6764,7 +8069,27 @@
           <w:sz w:val="21"/>
           <w:szCs w:val="21"/>
         </w:rPr>
-        <w:t>, name);</w:t>
+        <w:t xml:space="preserve">, </w:t>
+      </w:r>
+      <w:proofErr w:type="spellStart"/>
+      <w:r>
+        <w:rPr>
+          <w:rFonts w:ascii="Consolas" w:eastAsia="Times New Roman" w:hAnsi="Consolas" w:cs="Times New Roman"/>
+          <w:color w:val="CCCAC2"/>
+          <w:sz w:val="21"/>
+          <w:szCs w:val="21"/>
+        </w:rPr>
+        <w:t>name</w:t>
+      </w:r>
+      <w:proofErr w:type="spellEnd"/>
+      <w:r>
+        <w:rPr>
+          <w:rFonts w:ascii="Consolas" w:eastAsia="Times New Roman" w:hAnsi="Consolas" w:cs="Times New Roman"/>
+          <w:color w:val="CCCAC2"/>
+          <w:sz w:val="21"/>
+          <w:szCs w:val="21"/>
+        </w:rPr>
+        <w:t>);</w:t>
       </w:r>
     </w:p>
     <w:p>
@@ -6787,6 +8112,7 @@
         </w:rPr>
         <w:t xml:space="preserve">    </w:t>
       </w:r>
+      <w:proofErr w:type="spellStart"/>
       <w:r>
         <w:rPr>
           <w:rFonts w:ascii="Consolas" w:eastAsia="Times New Roman" w:hAnsi="Consolas" w:cs="Times New Roman"/>
@@ -6796,6 +8122,7 @@
         </w:rPr>
         <w:t>printf</w:t>
       </w:r>
+      <w:proofErr w:type="spellEnd"/>
       <w:r>
         <w:rPr>
           <w:rFonts w:ascii="Consolas" w:eastAsia="Times New Roman" w:hAnsi="Consolas" w:cs="Times New Roman"/>
@@ -6812,7 +8139,127 @@
           <w:sz w:val="21"/>
           <w:szCs w:val="21"/>
         </w:rPr>
-        <w:t xml:space="preserve">"The compound interest for a principal of </w:t>
+        <w:t>"</w:t>
+      </w:r>
+      <w:proofErr w:type="spellStart"/>
+      <w:r>
+        <w:rPr>
+          <w:rFonts w:ascii="Consolas" w:eastAsia="Times New Roman" w:hAnsi="Consolas" w:cs="Times New Roman"/>
+          <w:color w:val="D5FF80"/>
+          <w:sz w:val="21"/>
+          <w:szCs w:val="21"/>
+        </w:rPr>
+        <w:t>The</w:t>
+      </w:r>
+      <w:proofErr w:type="spellEnd"/>
+      <w:r>
+        <w:rPr>
+          <w:rFonts w:ascii="Consolas" w:eastAsia="Times New Roman" w:hAnsi="Consolas" w:cs="Times New Roman"/>
+          <w:color w:val="D5FF80"/>
+          <w:sz w:val="21"/>
+          <w:szCs w:val="21"/>
+        </w:rPr>
+        <w:t xml:space="preserve"> </w:t>
+      </w:r>
+      <w:proofErr w:type="spellStart"/>
+      <w:r>
+        <w:rPr>
+          <w:rFonts w:ascii="Consolas" w:eastAsia="Times New Roman" w:hAnsi="Consolas" w:cs="Times New Roman"/>
+          <w:color w:val="D5FF80"/>
+          <w:sz w:val="21"/>
+          <w:szCs w:val="21"/>
+        </w:rPr>
+        <w:t>compound</w:t>
+      </w:r>
+      <w:proofErr w:type="spellEnd"/>
+      <w:r>
+        <w:rPr>
+          <w:rFonts w:ascii="Consolas" w:eastAsia="Times New Roman" w:hAnsi="Consolas" w:cs="Times New Roman"/>
+          <w:color w:val="D5FF80"/>
+          <w:sz w:val="21"/>
+          <w:szCs w:val="21"/>
+        </w:rPr>
+        <w:t xml:space="preserve"> </w:t>
+      </w:r>
+      <w:proofErr w:type="spellStart"/>
+      <w:r>
+        <w:rPr>
+          <w:rFonts w:ascii="Consolas" w:eastAsia="Times New Roman" w:hAnsi="Consolas" w:cs="Times New Roman"/>
+          <w:color w:val="D5FF80"/>
+          <w:sz w:val="21"/>
+          <w:szCs w:val="21"/>
+        </w:rPr>
+        <w:t>interest</w:t>
+      </w:r>
+      <w:proofErr w:type="spellEnd"/>
+      <w:r>
+        <w:rPr>
+          <w:rFonts w:ascii="Consolas" w:eastAsia="Times New Roman" w:hAnsi="Consolas" w:cs="Times New Roman"/>
+          <w:color w:val="D5FF80"/>
+          <w:sz w:val="21"/>
+          <w:szCs w:val="21"/>
+        </w:rPr>
+        <w:t xml:space="preserve"> </w:t>
+      </w:r>
+      <w:proofErr w:type="spellStart"/>
+      <w:r>
+        <w:rPr>
+          <w:rFonts w:ascii="Consolas" w:eastAsia="Times New Roman" w:hAnsi="Consolas" w:cs="Times New Roman"/>
+          <w:color w:val="D5FF80"/>
+          <w:sz w:val="21"/>
+          <w:szCs w:val="21"/>
+        </w:rPr>
+        <w:t>for</w:t>
+      </w:r>
+      <w:proofErr w:type="spellEnd"/>
+      <w:r>
+        <w:rPr>
+          <w:rFonts w:ascii="Consolas" w:eastAsia="Times New Roman" w:hAnsi="Consolas" w:cs="Times New Roman"/>
+          <w:color w:val="D5FF80"/>
+          <w:sz w:val="21"/>
+          <w:szCs w:val="21"/>
+        </w:rPr>
+        <w:t xml:space="preserve"> a </w:t>
+      </w:r>
+      <w:proofErr w:type="spellStart"/>
+      <w:r>
+        <w:rPr>
+          <w:rFonts w:ascii="Consolas" w:eastAsia="Times New Roman" w:hAnsi="Consolas" w:cs="Times New Roman"/>
+          <w:color w:val="D5FF80"/>
+          <w:sz w:val="21"/>
+          <w:szCs w:val="21"/>
+        </w:rPr>
+        <w:t>principal</w:t>
+      </w:r>
+      <w:proofErr w:type="spellEnd"/>
+      <w:r>
+        <w:rPr>
+          <w:rFonts w:ascii="Consolas" w:eastAsia="Times New Roman" w:hAnsi="Consolas" w:cs="Times New Roman"/>
+          <w:color w:val="D5FF80"/>
+          <w:sz w:val="21"/>
+          <w:szCs w:val="21"/>
+        </w:rPr>
+        <w:t xml:space="preserve"> </w:t>
+      </w:r>
+      <w:proofErr w:type="spellStart"/>
+      <w:r>
+        <w:rPr>
+          <w:rFonts w:ascii="Consolas" w:eastAsia="Times New Roman" w:hAnsi="Consolas" w:cs="Times New Roman"/>
+          <w:color w:val="D5FF80"/>
+          <w:sz w:val="21"/>
+          <w:szCs w:val="21"/>
+        </w:rPr>
+        <w:t>of</w:t>
+      </w:r>
+      <w:proofErr w:type="spellEnd"/>
+      <w:r>
+        <w:rPr>
+          <w:rFonts w:ascii="Consolas" w:eastAsia="Times New Roman" w:hAnsi="Consolas" w:cs="Times New Roman"/>
+          <w:color w:val="D5FF80"/>
+          <w:sz w:val="21"/>
+          <w:szCs w:val="21"/>
+        </w:rPr>
+        <w:t xml:space="preserve"> </w:t>
       </w:r>
       <w:r>
         <w:rPr>
@@ -6830,7 +8277,67 @@
           <w:sz w:val="21"/>
           <w:szCs w:val="21"/>
         </w:rPr>
-        <w:t xml:space="preserve"> at a rate of </w:t>
+        <w:t xml:space="preserve"> </w:t>
+      </w:r>
+      <w:proofErr w:type="spellStart"/>
+      <w:r>
+        <w:rPr>
+          <w:rFonts w:ascii="Consolas" w:eastAsia="Times New Roman" w:hAnsi="Consolas" w:cs="Times New Roman"/>
+          <w:color w:val="D5FF80"/>
+          <w:sz w:val="21"/>
+          <w:szCs w:val="21"/>
+        </w:rPr>
+        <w:t>at</w:t>
+      </w:r>
+      <w:proofErr w:type="spellEnd"/>
+      <w:r>
+        <w:rPr>
+          <w:rFonts w:ascii="Consolas" w:eastAsia="Times New Roman" w:hAnsi="Consolas" w:cs="Times New Roman"/>
+          <w:color w:val="D5FF80"/>
+          <w:sz w:val="21"/>
+          <w:szCs w:val="21"/>
+        </w:rPr>
+        <w:t xml:space="preserve"> a </w:t>
+      </w:r>
+      <w:proofErr w:type="spellStart"/>
+      <w:r>
+        <w:rPr>
+          <w:rFonts w:ascii="Consolas" w:eastAsia="Times New Roman" w:hAnsi="Consolas" w:cs="Times New Roman"/>
+          <w:color w:val="D5FF80"/>
+          <w:sz w:val="21"/>
+          <w:szCs w:val="21"/>
+        </w:rPr>
+        <w:t>rate</w:t>
+      </w:r>
+      <w:proofErr w:type="spellEnd"/>
+      <w:r>
+        <w:rPr>
+          <w:rFonts w:ascii="Consolas" w:eastAsia="Times New Roman" w:hAnsi="Consolas" w:cs="Times New Roman"/>
+          <w:color w:val="D5FF80"/>
+          <w:sz w:val="21"/>
+          <w:szCs w:val="21"/>
+        </w:rPr>
+        <w:t xml:space="preserve"> </w:t>
+      </w:r>
+      <w:proofErr w:type="spellStart"/>
+      <w:r>
+        <w:rPr>
+          <w:rFonts w:ascii="Consolas" w:eastAsia="Times New Roman" w:hAnsi="Consolas" w:cs="Times New Roman"/>
+          <w:color w:val="D5FF80"/>
+          <w:sz w:val="21"/>
+          <w:szCs w:val="21"/>
+        </w:rPr>
+        <w:t>of</w:t>
+      </w:r>
+      <w:proofErr w:type="spellEnd"/>
+      <w:r>
+        <w:rPr>
+          <w:rFonts w:ascii="Consolas" w:eastAsia="Times New Roman" w:hAnsi="Consolas" w:cs="Times New Roman"/>
+          <w:color w:val="D5FF80"/>
+          <w:sz w:val="21"/>
+          <w:szCs w:val="21"/>
+        </w:rPr>
+        <w:t xml:space="preserve"> </w:t>
       </w:r>
       <w:r>
         <w:rPr>
@@ -6848,7 +8355,27 @@
           <w:sz w:val="21"/>
           <w:szCs w:val="21"/>
         </w:rPr>
-        <w:t xml:space="preserve"> compounded </w:t>
+        <w:t xml:space="preserve"> </w:t>
+      </w:r>
+      <w:proofErr w:type="spellStart"/>
+      <w:r>
+        <w:rPr>
+          <w:rFonts w:ascii="Consolas" w:eastAsia="Times New Roman" w:hAnsi="Consolas" w:cs="Times New Roman"/>
+          <w:color w:val="D5FF80"/>
+          <w:sz w:val="21"/>
+          <w:szCs w:val="21"/>
+        </w:rPr>
+        <w:t>compounded</w:t>
+      </w:r>
+      <w:proofErr w:type="spellEnd"/>
+      <w:r>
+        <w:rPr>
+          <w:rFonts w:ascii="Consolas" w:eastAsia="Times New Roman" w:hAnsi="Consolas" w:cs="Times New Roman"/>
+          <w:color w:val="D5FF80"/>
+          <w:sz w:val="21"/>
+          <w:szCs w:val="21"/>
+        </w:rPr>
+        <w:t xml:space="preserve"> </w:t>
       </w:r>
       <w:r>
         <w:rPr>
@@ -6866,7 +8393,67 @@
           <w:sz w:val="21"/>
           <w:szCs w:val="21"/>
         </w:rPr>
-        <w:t xml:space="preserve"> times a year for </w:t>
+        <w:t xml:space="preserve"> </w:t>
+      </w:r>
+      <w:proofErr w:type="spellStart"/>
+      <w:r>
+        <w:rPr>
+          <w:rFonts w:ascii="Consolas" w:eastAsia="Times New Roman" w:hAnsi="Consolas" w:cs="Times New Roman"/>
+          <w:color w:val="D5FF80"/>
+          <w:sz w:val="21"/>
+          <w:szCs w:val="21"/>
+        </w:rPr>
+        <w:t>times</w:t>
+      </w:r>
+      <w:proofErr w:type="spellEnd"/>
+      <w:r>
+        <w:rPr>
+          <w:rFonts w:ascii="Consolas" w:eastAsia="Times New Roman" w:hAnsi="Consolas" w:cs="Times New Roman"/>
+          <w:color w:val="D5FF80"/>
+          <w:sz w:val="21"/>
+          <w:szCs w:val="21"/>
+        </w:rPr>
+        <w:t xml:space="preserve"> a </w:t>
+      </w:r>
+      <w:proofErr w:type="spellStart"/>
+      <w:r>
+        <w:rPr>
+          <w:rFonts w:ascii="Consolas" w:eastAsia="Times New Roman" w:hAnsi="Consolas" w:cs="Times New Roman"/>
+          <w:color w:val="D5FF80"/>
+          <w:sz w:val="21"/>
+          <w:szCs w:val="21"/>
+        </w:rPr>
+        <w:t>year</w:t>
+      </w:r>
+      <w:proofErr w:type="spellEnd"/>
+      <w:r>
+        <w:rPr>
+          <w:rFonts w:ascii="Consolas" w:eastAsia="Times New Roman" w:hAnsi="Consolas" w:cs="Times New Roman"/>
+          <w:color w:val="D5FF80"/>
+          <w:sz w:val="21"/>
+          <w:szCs w:val="21"/>
+        </w:rPr>
+        <w:t xml:space="preserve"> </w:t>
+      </w:r>
+      <w:proofErr w:type="spellStart"/>
+      <w:r>
+        <w:rPr>
+          <w:rFonts w:ascii="Consolas" w:eastAsia="Times New Roman" w:hAnsi="Consolas" w:cs="Times New Roman"/>
+          <w:color w:val="D5FF80"/>
+          <w:sz w:val="21"/>
+          <w:szCs w:val="21"/>
+        </w:rPr>
+        <w:t>for</w:t>
+      </w:r>
+      <w:proofErr w:type="spellEnd"/>
+      <w:r>
+        <w:rPr>
+          <w:rFonts w:ascii="Consolas" w:eastAsia="Times New Roman" w:hAnsi="Consolas" w:cs="Times New Roman"/>
+          <w:color w:val="D5FF80"/>
+          <w:sz w:val="21"/>
+          <w:szCs w:val="21"/>
+        </w:rPr>
+        <w:t xml:space="preserve"> </w:t>
       </w:r>
       <w:r>
         <w:rPr>
@@ -6884,7 +8471,47 @@
           <w:sz w:val="21"/>
           <w:szCs w:val="21"/>
         </w:rPr>
-        <w:t xml:space="preserve"> years is: </w:t>
+        <w:t xml:space="preserve"> </w:t>
+      </w:r>
+      <w:proofErr w:type="spellStart"/>
+      <w:r>
+        <w:rPr>
+          <w:rFonts w:ascii="Consolas" w:eastAsia="Times New Roman" w:hAnsi="Consolas" w:cs="Times New Roman"/>
+          <w:color w:val="D5FF80"/>
+          <w:sz w:val="21"/>
+          <w:szCs w:val="21"/>
+        </w:rPr>
+        <w:t>years</w:t>
+      </w:r>
+      <w:proofErr w:type="spellEnd"/>
+      <w:r>
+        <w:rPr>
+          <w:rFonts w:ascii="Consolas" w:eastAsia="Times New Roman" w:hAnsi="Consolas" w:cs="Times New Roman"/>
+          <w:color w:val="D5FF80"/>
+          <w:sz w:val="21"/>
+          <w:szCs w:val="21"/>
+        </w:rPr>
+        <w:t xml:space="preserve"> </w:t>
+      </w:r>
+      <w:proofErr w:type="spellStart"/>
+      <w:r>
+        <w:rPr>
+          <w:rFonts w:ascii="Consolas" w:eastAsia="Times New Roman" w:hAnsi="Consolas" w:cs="Times New Roman"/>
+          <w:color w:val="D5FF80"/>
+          <w:sz w:val="21"/>
+          <w:szCs w:val="21"/>
+        </w:rPr>
+        <w:t>is</w:t>
+      </w:r>
+      <w:proofErr w:type="spellEnd"/>
+      <w:r>
+        <w:rPr>
+          <w:rFonts w:ascii="Consolas" w:eastAsia="Times New Roman" w:hAnsi="Consolas" w:cs="Times New Roman"/>
+          <w:color w:val="D5FF80"/>
+          <w:sz w:val="21"/>
+          <w:szCs w:val="21"/>
+        </w:rPr>
+        <w:t xml:space="preserve">: </w:t>
       </w:r>
       <w:r>
         <w:rPr>
@@ -6911,7 +8538,107 @@
           <w:sz w:val="21"/>
           <w:szCs w:val="21"/>
         </w:rPr>
-        <w:t>, amount, rate, per, years, res);</w:t>
+        <w:t xml:space="preserve">, </w:t>
+      </w:r>
+      <w:proofErr w:type="spellStart"/>
+      <w:r>
+        <w:rPr>
+          <w:rFonts w:ascii="Consolas" w:eastAsia="Times New Roman" w:hAnsi="Consolas" w:cs="Times New Roman"/>
+          <w:color w:val="CCCAC2"/>
+          <w:sz w:val="21"/>
+          <w:szCs w:val="21"/>
+        </w:rPr>
+        <w:t>amount</w:t>
+      </w:r>
+      <w:proofErr w:type="spellEnd"/>
+      <w:r>
+        <w:rPr>
+          <w:rFonts w:ascii="Consolas" w:eastAsia="Times New Roman" w:hAnsi="Consolas" w:cs="Times New Roman"/>
+          <w:color w:val="CCCAC2"/>
+          <w:sz w:val="21"/>
+          <w:szCs w:val="21"/>
+        </w:rPr>
+        <w:t xml:space="preserve">, </w:t>
+      </w:r>
+      <w:proofErr w:type="spellStart"/>
+      <w:r>
+        <w:rPr>
+          <w:rFonts w:ascii="Consolas" w:eastAsia="Times New Roman" w:hAnsi="Consolas" w:cs="Times New Roman"/>
+          <w:color w:val="CCCAC2"/>
+          <w:sz w:val="21"/>
+          <w:szCs w:val="21"/>
+        </w:rPr>
+        <w:t>rate</w:t>
+      </w:r>
+      <w:proofErr w:type="spellEnd"/>
+      <w:r>
+        <w:rPr>
+          <w:rFonts w:ascii="Consolas" w:eastAsia="Times New Roman" w:hAnsi="Consolas" w:cs="Times New Roman"/>
+          <w:color w:val="CCCAC2"/>
+          <w:sz w:val="21"/>
+          <w:szCs w:val="21"/>
+        </w:rPr>
+        <w:t xml:space="preserve">, </w:t>
+      </w:r>
+      <w:proofErr w:type="spellStart"/>
+      <w:r>
+        <w:rPr>
+          <w:rFonts w:ascii="Consolas" w:eastAsia="Times New Roman" w:hAnsi="Consolas" w:cs="Times New Roman"/>
+          <w:color w:val="CCCAC2"/>
+          <w:sz w:val="21"/>
+          <w:szCs w:val="21"/>
+        </w:rPr>
+        <w:t>per</w:t>
+      </w:r>
+      <w:proofErr w:type="spellEnd"/>
+      <w:r>
+        <w:rPr>
+          <w:rFonts w:ascii="Consolas" w:eastAsia="Times New Roman" w:hAnsi="Consolas" w:cs="Times New Roman"/>
+          <w:color w:val="CCCAC2"/>
+          <w:sz w:val="21"/>
+          <w:szCs w:val="21"/>
+        </w:rPr>
+        <w:t xml:space="preserve">, </w:t>
+      </w:r>
+      <w:proofErr w:type="spellStart"/>
+      <w:r>
+        <w:rPr>
+          <w:rFonts w:ascii="Consolas" w:eastAsia="Times New Roman" w:hAnsi="Consolas" w:cs="Times New Roman"/>
+          <w:color w:val="CCCAC2"/>
+          <w:sz w:val="21"/>
+          <w:szCs w:val="21"/>
+        </w:rPr>
+        <w:t>years</w:t>
+      </w:r>
+      <w:proofErr w:type="spellEnd"/>
+      <w:r>
+        <w:rPr>
+          <w:rFonts w:ascii="Consolas" w:eastAsia="Times New Roman" w:hAnsi="Consolas" w:cs="Times New Roman"/>
+          <w:color w:val="CCCAC2"/>
+          <w:sz w:val="21"/>
+          <w:szCs w:val="21"/>
+        </w:rPr>
+        <w:t xml:space="preserve">, </w:t>
+      </w:r>
+      <w:proofErr w:type="spellStart"/>
+      <w:r>
+        <w:rPr>
+          <w:rFonts w:ascii="Consolas" w:eastAsia="Times New Roman" w:hAnsi="Consolas" w:cs="Times New Roman"/>
+          <w:color w:val="CCCAC2"/>
+          <w:sz w:val="21"/>
+          <w:szCs w:val="21"/>
+        </w:rPr>
+        <w:t>res</w:t>
+      </w:r>
+      <w:proofErr w:type="spellEnd"/>
+      <w:r>
+        <w:rPr>
+          <w:rFonts w:ascii="Consolas" w:eastAsia="Times New Roman" w:hAnsi="Consolas" w:cs="Times New Roman"/>
+          <w:color w:val="CCCAC2"/>
+          <w:sz w:val="21"/>
+          <w:szCs w:val="21"/>
+        </w:rPr>
+        <w:t>);</w:t>
       </w:r>
     </w:p>
     <w:p>
@@ -6934,6 +8661,7 @@
         </w:rPr>
         <w:t xml:space="preserve">    </w:t>
       </w:r>
+      <w:proofErr w:type="spellStart"/>
       <w:r>
         <w:rPr>
           <w:rFonts w:ascii="Consolas" w:eastAsia="Times New Roman" w:hAnsi="Consolas" w:cs="Times New Roman"/>
@@ -6943,6 +8671,7 @@
         </w:rPr>
         <w:t>printf</w:t>
       </w:r>
+      <w:proofErr w:type="spellEnd"/>
       <w:r>
         <w:rPr>
           <w:rFonts w:ascii="Consolas" w:eastAsia="Times New Roman" w:hAnsi="Consolas" w:cs="Times New Roman"/>
@@ -6959,7 +8688,87 @@
           <w:sz w:val="21"/>
           <w:szCs w:val="21"/>
         </w:rPr>
-        <w:t xml:space="preserve">"The total amount after </w:t>
+        <w:t>"</w:t>
+      </w:r>
+      <w:proofErr w:type="spellStart"/>
+      <w:r>
+        <w:rPr>
+          <w:rFonts w:ascii="Consolas" w:eastAsia="Times New Roman" w:hAnsi="Consolas" w:cs="Times New Roman"/>
+          <w:color w:val="D5FF80"/>
+          <w:sz w:val="21"/>
+          <w:szCs w:val="21"/>
+        </w:rPr>
+        <w:t>The</w:t>
+      </w:r>
+      <w:proofErr w:type="spellEnd"/>
+      <w:r>
+        <w:rPr>
+          <w:rFonts w:ascii="Consolas" w:eastAsia="Times New Roman" w:hAnsi="Consolas" w:cs="Times New Roman"/>
+          <w:color w:val="D5FF80"/>
+          <w:sz w:val="21"/>
+          <w:szCs w:val="21"/>
+        </w:rPr>
+        <w:t xml:space="preserve"> </w:t>
+      </w:r>
+      <w:proofErr w:type="spellStart"/>
+      <w:r>
+        <w:rPr>
+          <w:rFonts w:ascii="Consolas" w:eastAsia="Times New Roman" w:hAnsi="Consolas" w:cs="Times New Roman"/>
+          <w:color w:val="D5FF80"/>
+          <w:sz w:val="21"/>
+          <w:szCs w:val="21"/>
+        </w:rPr>
+        <w:t>total</w:t>
+      </w:r>
+      <w:proofErr w:type="spellEnd"/>
+      <w:r>
+        <w:rPr>
+          <w:rFonts w:ascii="Consolas" w:eastAsia="Times New Roman" w:hAnsi="Consolas" w:cs="Times New Roman"/>
+          <w:color w:val="D5FF80"/>
+          <w:sz w:val="21"/>
+          <w:szCs w:val="21"/>
+        </w:rPr>
+        <w:t xml:space="preserve"> </w:t>
+      </w:r>
+      <w:proofErr w:type="spellStart"/>
+      <w:r>
+        <w:rPr>
+          <w:rFonts w:ascii="Consolas" w:eastAsia="Times New Roman" w:hAnsi="Consolas" w:cs="Times New Roman"/>
+          <w:color w:val="D5FF80"/>
+          <w:sz w:val="21"/>
+          <w:szCs w:val="21"/>
+        </w:rPr>
+        <w:t>amount</w:t>
+      </w:r>
+      <w:proofErr w:type="spellEnd"/>
+      <w:r>
+        <w:rPr>
+          <w:rFonts w:ascii="Consolas" w:eastAsia="Times New Roman" w:hAnsi="Consolas" w:cs="Times New Roman"/>
+          <w:color w:val="D5FF80"/>
+          <w:sz w:val="21"/>
+          <w:szCs w:val="21"/>
+        </w:rPr>
+        <w:t xml:space="preserve"> </w:t>
+      </w:r>
+      <w:proofErr w:type="spellStart"/>
+      <w:r>
+        <w:rPr>
+          <w:rFonts w:ascii="Consolas" w:eastAsia="Times New Roman" w:hAnsi="Consolas" w:cs="Times New Roman"/>
+          <w:color w:val="D5FF80"/>
+          <w:sz w:val="21"/>
+          <w:szCs w:val="21"/>
+        </w:rPr>
+        <w:t>after</w:t>
+      </w:r>
+      <w:proofErr w:type="spellEnd"/>
+      <w:r>
+        <w:rPr>
+          <w:rFonts w:ascii="Consolas" w:eastAsia="Times New Roman" w:hAnsi="Consolas" w:cs="Times New Roman"/>
+          <w:color w:val="D5FF80"/>
+          <w:sz w:val="21"/>
+          <w:szCs w:val="21"/>
+        </w:rPr>
+        <w:t xml:space="preserve"> </w:t>
       </w:r>
       <w:r>
         <w:rPr>
@@ -6977,7 +8786,47 @@
           <w:sz w:val="21"/>
           <w:szCs w:val="21"/>
         </w:rPr>
-        <w:t xml:space="preserve"> years is: </w:t>
+        <w:t xml:space="preserve"> </w:t>
+      </w:r>
+      <w:proofErr w:type="spellStart"/>
+      <w:r>
+        <w:rPr>
+          <w:rFonts w:ascii="Consolas" w:eastAsia="Times New Roman" w:hAnsi="Consolas" w:cs="Times New Roman"/>
+          <w:color w:val="D5FF80"/>
+          <w:sz w:val="21"/>
+          <w:szCs w:val="21"/>
+        </w:rPr>
+        <w:t>years</w:t>
+      </w:r>
+      <w:proofErr w:type="spellEnd"/>
+      <w:r>
+        <w:rPr>
+          <w:rFonts w:ascii="Consolas" w:eastAsia="Times New Roman" w:hAnsi="Consolas" w:cs="Times New Roman"/>
+          <w:color w:val="D5FF80"/>
+          <w:sz w:val="21"/>
+          <w:szCs w:val="21"/>
+        </w:rPr>
+        <w:t xml:space="preserve"> </w:t>
+      </w:r>
+      <w:proofErr w:type="spellStart"/>
+      <w:r>
+        <w:rPr>
+          <w:rFonts w:ascii="Consolas" w:eastAsia="Times New Roman" w:hAnsi="Consolas" w:cs="Times New Roman"/>
+          <w:color w:val="D5FF80"/>
+          <w:sz w:val="21"/>
+          <w:szCs w:val="21"/>
+        </w:rPr>
+        <w:t>is</w:t>
+      </w:r>
+      <w:proofErr w:type="spellEnd"/>
+      <w:r>
+        <w:rPr>
+          <w:rFonts w:ascii="Consolas" w:eastAsia="Times New Roman" w:hAnsi="Consolas" w:cs="Times New Roman"/>
+          <w:color w:val="D5FF80"/>
+          <w:sz w:val="21"/>
+          <w:szCs w:val="21"/>
+        </w:rPr>
+        <w:t xml:space="preserve">: </w:t>
       </w:r>
       <w:r>
         <w:rPr>
@@ -7004,7 +8853,27 @@
           <w:sz w:val="21"/>
           <w:szCs w:val="21"/>
         </w:rPr>
-        <w:t>, years, s);</w:t>
+        <w:t xml:space="preserve">, </w:t>
+      </w:r>
+      <w:proofErr w:type="spellStart"/>
+      <w:r>
+        <w:rPr>
+          <w:rFonts w:ascii="Consolas" w:eastAsia="Times New Roman" w:hAnsi="Consolas" w:cs="Times New Roman"/>
+          <w:color w:val="CCCAC2"/>
+          <w:sz w:val="21"/>
+          <w:szCs w:val="21"/>
+        </w:rPr>
+        <w:t>years</w:t>
+      </w:r>
+      <w:proofErr w:type="spellEnd"/>
+      <w:r>
+        <w:rPr>
+          <w:rFonts w:ascii="Consolas" w:eastAsia="Times New Roman" w:hAnsi="Consolas" w:cs="Times New Roman"/>
+          <w:color w:val="CCCAC2"/>
+          <w:sz w:val="21"/>
+          <w:szCs w:val="21"/>
+        </w:rPr>
+        <w:t>, s);</w:t>
       </w:r>
     </w:p>
     <w:p>
@@ -7039,6 +8908,7 @@
         </w:rPr>
         <w:t xml:space="preserve">    </w:t>
       </w:r>
+      <w:proofErr w:type="spellStart"/>
       <w:r>
         <w:rPr>
           <w:rFonts w:ascii="Consolas" w:eastAsia="Times New Roman" w:hAnsi="Consolas" w:cs="Times New Roman"/>
@@ -7048,6 +8918,7 @@
         </w:rPr>
         <w:t>return</w:t>
       </w:r>
+      <w:proofErr w:type="spellEnd"/>
       <w:r>
         <w:rPr>
           <w:rFonts w:ascii="Consolas" w:eastAsia="Times New Roman" w:hAnsi="Consolas" w:cs="Times New Roman"/>
@@ -7727,8 +9598,9 @@
           <w:sz w:val="24"/>
           <w:szCs w:val="24"/>
         </w:rPr>
-        <w:t xml:space="preserve"> та сконфігу</w:t>
-      </w:r>
+        <w:t xml:space="preserve"> та </w:t>
+      </w:r>
+      <w:proofErr w:type="spellStart"/>
       <w:r>
         <w:rPr>
           <w:rFonts w:ascii="Times New Roman" w:eastAsia="Times New Roman" w:hAnsi="Times New Roman" w:cs="Times New Roman"/>
@@ -7736,8 +9608,18 @@
           <w:sz w:val="24"/>
           <w:szCs w:val="24"/>
         </w:rPr>
+        <w:t>сконфігу</w:t>
+      </w:r>
+      <w:r>
+        <w:rPr>
+          <w:rFonts w:ascii="Times New Roman" w:eastAsia="Times New Roman" w:hAnsi="Times New Roman" w:cs="Times New Roman"/>
+          <w:color w:val="000000" w:themeColor="text1"/>
+          <w:sz w:val="24"/>
+          <w:szCs w:val="24"/>
+        </w:rPr>
         <w:t>рував</w:t>
       </w:r>
+      <w:proofErr w:type="spellEnd"/>
       <w:r>
         <w:rPr>
           <w:rFonts w:ascii="Times New Roman" w:eastAsia="Times New Roman" w:hAnsi="Times New Roman" w:cs="Times New Roman"/>
@@ -7887,6 +9769,7 @@
         </w:rPr>
         <w:t xml:space="preserve"> та </w:t>
       </w:r>
+      <w:proofErr w:type="spellStart"/>
       <w:r>
         <w:rPr>
           <w:rFonts w:ascii="Times New Roman" w:eastAsia="Times New Roman" w:hAnsi="Times New Roman" w:cs="Times New Roman"/>
@@ -7897,6 +9780,7 @@
         </w:rPr>
         <w:t>Algotester</w:t>
       </w:r>
+      <w:proofErr w:type="spellEnd"/>
       <w:r>
         <w:rPr>
           <w:rFonts w:ascii="Times New Roman" w:eastAsia="Times New Roman" w:hAnsi="Times New Roman" w:cs="Times New Roman"/>
@@ -10018,28 +11902,28 @@
 </file>
 
 <file path=customXml/item1.xml><?xml version="1.0" encoding="utf-8"?>
-<b:Sources xmlns:b="http://schemas.openxmlformats.org/officeDocument/2006/bibliography" xmlns="http://schemas.openxmlformats.org/officeDocument/2006/bibliography" SelectedStyle="\APASixthEditionOfficeOnline.xsl" StyleName="APA" Version="6"/>
-</file>
-
-<file path=customXml/item2.xml><?xml version="1.0" encoding="utf-8"?>
 <go:gDocsCustomXmlDataStorage xmlns:go="http://customooxmlschemas.google.com/" xmlns:r="http://schemas.openxmlformats.org/officeDocument/2006/relationships" uri="GoogleDocsCustomDataVersion2">
   <go:docsCustomData xmlns:go="http://customooxmlschemas.google.com/" roundtripDataSignature="AMtx7mg1t1gPSA62kT8ztiPESSo9M54hng==">CgMxLjA4AHIhMXFNVHNQYW9lLWVhNjZLeGlrRVdIRnNmaEdUSHNnNUIy</go:docsCustomData>
 </go:gDocsCustomXmlDataStorage>
 </file>
 
-<file path=customXml/itemProps1.xml><?xml version="1.0" encoding="utf-8"?>
-<ds:datastoreItem xmlns:ds="http://schemas.openxmlformats.org/officeDocument/2006/customXml" ds:itemID="{D1EB4C7B-E094-40E2-ACF0-9779E37ACA0E}">
-  <ds:schemaRefs>
-    <ds:schemaRef ds:uri="http://schemas.openxmlformats.org/officeDocument/2006/bibliography"/>
-  </ds:schemaRefs>
-</ds:datastoreItem>
+<file path=customXml/item2.xml><?xml version="1.0" encoding="utf-8"?>
+<b:Sources xmlns:b="http://schemas.openxmlformats.org/officeDocument/2006/bibliography" xmlns="http://schemas.openxmlformats.org/officeDocument/2006/bibliography" SelectedStyle="\APASixthEditionOfficeOnline.xsl" StyleName="APA" Version="6"/>
 </file>
 
-<file path=customXml/itemProps2.xml><?xml version="1.0" encoding="utf-8"?>
+<file path=customXml/itemProps1.xml><?xml version="1.0" encoding="utf-8"?>
 <ds:datastoreItem xmlns:ds="http://schemas.openxmlformats.org/officeDocument/2006/customXml" ds:itemID="{11111111-1234-1234-1234-123412341234}">
   <ds:schemaRefs>
     <ds:schemaRef ds:uri="http://customooxmlschemas.google.com/"/>
     <ds:schemaRef ds:uri="http://schemas.openxmlformats.org/officeDocument/2006/relationships"/>
   </ds:schemaRefs>
 </ds:datastoreItem>
+</file>
+
+<file path=customXml/itemProps2.xml><?xml version="1.0" encoding="utf-8"?>
+<ds:datastoreItem xmlns:ds="http://schemas.openxmlformats.org/officeDocument/2006/customXml" ds:itemID="{D1EB4C7B-E094-40E2-ACF0-9779E37ACA0E}">
+  <ds:schemaRefs>
+    <ds:schemaRef ds:uri="http://schemas.openxmlformats.org/officeDocument/2006/bibliography"/>
+  </ds:schemaRefs>
+</ds:datastoreItem>
 </file>
</xml_diff>